<commit_message>
Added RESTful services sentences and Version Control in skill table.
</commit_message>
<xml_diff>
--- a/public/Resume - Sapan Pandya - Copy.docx
+++ b/public/Resume - Sapan Pandya - Copy.docx
@@ -12,6 +12,14 @@
           <w:szCs w:val="32"/>
         </w:rPr>
       </w:pPr>
+      <w:r>
+        <w:rPr>
+          <w:rFonts w:asciiTheme="majorHAnsi" w:hAnsiTheme="majorHAnsi"/>
+          <w:sz w:val="32"/>
+          <w:szCs w:val="32"/>
+        </w:rPr>
+        <w:t xml:space="preserve">  </w:t>
+      </w:r>
       <w:r>
         <w:rPr>
           <w:rFonts w:asciiTheme="majorHAnsi" w:hAnsiTheme="majorHAnsi"/>
@@ -146,6 +154,7 @@
           <w:numId w:val="28"/>
         </w:numPr>
         <w:spacing w:line="480" w:lineRule="auto"/>
+        <w:jc w:val="both"/>
         <w:rPr>
           <w:sz w:val="24"/>
         </w:rPr>
@@ -213,6 +222,7 @@
           <w:numId w:val="28"/>
         </w:numPr>
         <w:spacing w:line="480" w:lineRule="auto"/>
+        <w:jc w:val="both"/>
         <w:rPr>
           <w:sz w:val="24"/>
         </w:rPr>
@@ -251,35 +261,13 @@
         <w:rPr>
           <w:sz w:val="24"/>
         </w:rPr>
-        <w:t xml:space="preserve">, JavaScript, </w:t>
-      </w:r>
-      <w:proofErr w:type="spellStart"/>
-      <w:r>
-        <w:rPr>
-          <w:sz w:val="24"/>
-        </w:rPr>
-        <w:t>jQuery</w:t>
-      </w:r>
-      <w:proofErr w:type="spellEnd"/>
-      <w:r>
-        <w:rPr>
-          <w:sz w:val="24"/>
-        </w:rPr>
-        <w:t xml:space="preserve">, </w:t>
-      </w:r>
-      <w:proofErr w:type="spellStart"/>
-      <w:r>
-        <w:rPr>
-          <w:sz w:val="24"/>
-        </w:rPr>
-        <w:t>jQuery</w:t>
-      </w:r>
-      <w:proofErr w:type="spellEnd"/>
-      <w:r>
-        <w:rPr>
-          <w:sz w:val="24"/>
-        </w:rPr>
-        <w:t xml:space="preserve"> Mobile, </w:t>
+        <w:t xml:space="preserve">, JavaScript, jQuery, </w:t>
+      </w:r>
+      <w:r>
+        <w:rPr>
+          <w:sz w:val="24"/>
+        </w:rPr>
+        <w:t xml:space="preserve">jQuery Mobile, </w:t>
       </w:r>
       <w:r>
         <w:rPr>
@@ -291,41 +279,13 @@
         <w:rPr>
           <w:sz w:val="24"/>
         </w:rPr>
-        <w:t xml:space="preserve">ap, AJAX, </w:t>
-      </w:r>
-      <w:proofErr w:type="spellStart"/>
-      <w:r>
-        <w:rPr>
-          <w:sz w:val="24"/>
-        </w:rPr>
-        <w:t>AngularJS</w:t>
-      </w:r>
-      <w:proofErr w:type="spellEnd"/>
-      <w:r>
-        <w:rPr>
-          <w:sz w:val="24"/>
-        </w:rPr>
-        <w:t>,</w:t>
-      </w:r>
-      <w:r>
-        <w:rPr>
-          <w:sz w:val="24"/>
-        </w:rPr>
-        <w:t xml:space="preserve"> </w:t>
-      </w:r>
-      <w:proofErr w:type="spellStart"/>
-      <w:r>
-        <w:rPr>
-          <w:sz w:val="24"/>
-        </w:rPr>
-        <w:t>HandlebarsJS</w:t>
-      </w:r>
-      <w:proofErr w:type="spellEnd"/>
-      <w:r>
-        <w:rPr>
-          <w:sz w:val="24"/>
-        </w:rPr>
-        <w:t>,</w:t>
+        <w:t>ap, AJAX, AngularJS,</w:t>
+      </w:r>
+      <w:r>
+        <w:rPr>
+          <w:sz w:val="24"/>
+        </w:rPr>
+        <w:t xml:space="preserve"> HandlebarsJS,</w:t>
       </w:r>
       <w:r>
         <w:rPr>
@@ -343,67 +303,25 @@
         <w:rPr>
           <w:sz w:val="24"/>
         </w:rPr>
-        <w:t xml:space="preserve"> </w:t>
-      </w:r>
-      <w:proofErr w:type="spellStart"/>
-      <w:r>
-        <w:rPr>
-          <w:sz w:val="24"/>
-        </w:rPr>
-        <w:t>Underscore</w:t>
-      </w:r>
-      <w:r>
-        <w:rPr>
-          <w:sz w:val="24"/>
-        </w:rPr>
-        <w:t>JS</w:t>
-      </w:r>
-      <w:proofErr w:type="spellEnd"/>
-      <w:r>
-        <w:rPr>
-          <w:sz w:val="24"/>
-        </w:rPr>
-        <w:t>,</w:t>
-      </w:r>
-      <w:r>
-        <w:rPr>
-          <w:sz w:val="24"/>
-        </w:rPr>
-        <w:t xml:space="preserve"> </w:t>
-      </w:r>
-      <w:proofErr w:type="spellStart"/>
-      <w:r>
-        <w:rPr>
-          <w:sz w:val="24"/>
-        </w:rPr>
-        <w:t>Lodash</w:t>
-      </w:r>
-      <w:proofErr w:type="spellEnd"/>
-      <w:r>
-        <w:rPr>
-          <w:sz w:val="24"/>
-        </w:rPr>
-        <w:t>,</w:t>
-      </w:r>
-      <w:r>
-        <w:rPr>
-          <w:sz w:val="24"/>
-        </w:rPr>
-        <w:t xml:space="preserve"> </w:t>
-      </w:r>
-      <w:proofErr w:type="spellStart"/>
-      <w:r>
-        <w:rPr>
-          <w:sz w:val="24"/>
-        </w:rPr>
-        <w:t>PhoneGap</w:t>
-      </w:r>
-      <w:proofErr w:type="spellEnd"/>
-      <w:r>
-        <w:rPr>
-          <w:sz w:val="24"/>
-        </w:rPr>
-        <w:t>,</w:t>
+        <w:t xml:space="preserve"> Underscore</w:t>
+      </w:r>
+      <w:r>
+        <w:rPr>
+          <w:sz w:val="24"/>
+        </w:rPr>
+        <w:t>JS,</w:t>
+      </w:r>
+      <w:r>
+        <w:rPr>
+          <w:sz w:val="24"/>
+        </w:rPr>
+        <w:t xml:space="preserve"> Lodash,</w:t>
+      </w:r>
+      <w:r>
+        <w:rPr>
+          <w:sz w:val="24"/>
+        </w:rPr>
+        <w:t xml:space="preserve"> PhoneGap,</w:t>
       </w:r>
       <w:r>
         <w:rPr>
@@ -420,6 +338,7 @@
           <w:numId w:val="28"/>
         </w:numPr>
         <w:spacing w:line="480" w:lineRule="auto"/>
+        <w:jc w:val="both"/>
         <w:rPr>
           <w:sz w:val="24"/>
         </w:rPr>
@@ -434,41 +353,19 @@
         <w:rPr>
           <w:sz w:val="24"/>
         </w:rPr>
-        <w:t xml:space="preserve">Application (SPA) using </w:t>
-      </w:r>
-      <w:proofErr w:type="spellStart"/>
-      <w:r>
-        <w:rPr>
-          <w:sz w:val="24"/>
-        </w:rPr>
-        <w:t>Angular</w:t>
-      </w:r>
-      <w:r>
-        <w:rPr>
-          <w:sz w:val="24"/>
-        </w:rPr>
-        <w:t>JS</w:t>
-      </w:r>
-      <w:proofErr w:type="spellEnd"/>
-      <w:r>
-        <w:rPr>
-          <w:sz w:val="24"/>
-        </w:rPr>
-        <w:t xml:space="preserve"> with the help of </w:t>
-      </w:r>
-      <w:proofErr w:type="spellStart"/>
-      <w:r>
-        <w:rPr>
-          <w:sz w:val="24"/>
-        </w:rPr>
-        <w:t>jQuery</w:t>
-      </w:r>
-      <w:proofErr w:type="spellEnd"/>
-      <w:r>
-        <w:rPr>
-          <w:sz w:val="24"/>
-        </w:rPr>
-        <w:t>, AJAX, Node</w:t>
+        <w:t>Application (SPA) using Angular</w:t>
+      </w:r>
+      <w:r>
+        <w:rPr>
+          <w:sz w:val="24"/>
+        </w:rPr>
+        <w:t>JS, and</w:t>
+      </w:r>
+      <w:r>
+        <w:rPr>
+          <w:sz w:val="24"/>
+        </w:rPr>
+        <w:t xml:space="preserve"> jQuery, AJAX, Node</w:t>
       </w:r>
       <w:r>
         <w:rPr>
@@ -491,55 +388,28 @@
           <w:numId w:val="28"/>
         </w:numPr>
         <w:spacing w:line="480" w:lineRule="auto"/>
-        <w:rPr>
-          <w:sz w:val="24"/>
-        </w:rPr>
-      </w:pPr>
-      <w:r>
-        <w:rPr>
-          <w:sz w:val="24"/>
-        </w:rPr>
-        <w:t xml:space="preserve">Working knowledge of developing front-end applications with JavaScript, </w:t>
-      </w:r>
-      <w:proofErr w:type="spellStart"/>
-      <w:r>
-        <w:rPr>
-          <w:sz w:val="24"/>
-        </w:rPr>
-        <w:t>jQuery</w:t>
-      </w:r>
-      <w:proofErr w:type="spellEnd"/>
-      <w:r>
-        <w:rPr>
-          <w:sz w:val="24"/>
-        </w:rPr>
-        <w:t>, AJAX, HTML5, CSS3 and JavaSc</w:t>
-      </w:r>
-      <w:r>
-        <w:rPr>
-          <w:sz w:val="24"/>
-        </w:rPr>
-        <w:t xml:space="preserve">ript frameworks such as </w:t>
-      </w:r>
-      <w:proofErr w:type="spellStart"/>
-      <w:r>
-        <w:rPr>
-          <w:sz w:val="24"/>
-        </w:rPr>
-        <w:t>Angular</w:t>
-      </w:r>
-      <w:r>
-        <w:rPr>
-          <w:sz w:val="24"/>
-        </w:rPr>
-        <w:t>JS</w:t>
-      </w:r>
-      <w:proofErr w:type="spellEnd"/>
-      <w:r>
-        <w:rPr>
-          <w:sz w:val="24"/>
-        </w:rPr>
-        <w:t>.</w:t>
+        <w:jc w:val="both"/>
+        <w:rPr>
+          <w:sz w:val="24"/>
+        </w:rPr>
+      </w:pPr>
+      <w:r>
+        <w:rPr>
+          <w:sz w:val="24"/>
+        </w:rPr>
+        <w:t>Working knowledge of developing front-end applications with JavaScript, jQuery, AJAX, HTML5, CSS3 and JavaSc</w:t>
+      </w:r>
+      <w:r>
+        <w:rPr>
+          <w:sz w:val="24"/>
+        </w:rPr>
+        <w:t>ript frameworks such as Angular</w:t>
+      </w:r>
+      <w:r>
+        <w:rPr>
+          <w:sz w:val="24"/>
+        </w:rPr>
+        <w:t>JS.</w:t>
       </w:r>
     </w:p>
     <w:p>
@@ -550,6 +420,7 @@
           <w:numId w:val="28"/>
         </w:numPr>
         <w:spacing w:line="480" w:lineRule="auto"/>
+        <w:jc w:val="both"/>
         <w:rPr>
           <w:sz w:val="24"/>
         </w:rPr>
@@ -569,6 +440,7 @@
           <w:numId w:val="28"/>
         </w:numPr>
         <w:spacing w:line="480" w:lineRule="auto"/>
+        <w:jc w:val="both"/>
         <w:rPr>
           <w:sz w:val="24"/>
         </w:rPr>
@@ -594,29 +466,22 @@
           <w:numId w:val="28"/>
         </w:numPr>
         <w:spacing w:line="480" w:lineRule="auto"/>
-        <w:rPr>
-          <w:sz w:val="24"/>
-        </w:rPr>
-      </w:pPr>
-      <w:r>
-        <w:rPr>
-          <w:sz w:val="24"/>
-        </w:rPr>
-        <w:t xml:space="preserve">Worked on various different projects writing HTML, CSS, JavaScript and </w:t>
-      </w:r>
-      <w:proofErr w:type="spellStart"/>
-      <w:r>
-        <w:rPr>
-          <w:sz w:val="24"/>
-        </w:rPr>
-        <w:t>jQuery</w:t>
-      </w:r>
-      <w:proofErr w:type="spellEnd"/>
-      <w:r>
-        <w:rPr>
-          <w:sz w:val="24"/>
-        </w:rPr>
-        <w:t xml:space="preserve"> based on provided designs to get web sites and web applications built within a team atmosphere.</w:t>
+        <w:jc w:val="both"/>
+        <w:rPr>
+          <w:sz w:val="24"/>
+        </w:rPr>
+      </w:pPr>
+      <w:r>
+        <w:rPr>
+          <w:sz w:val="24"/>
+        </w:rPr>
+        <w:t>Worked on various</w:t>
+      </w:r>
+      <w:r>
+        <w:rPr>
+          <w:sz w:val="24"/>
+        </w:rPr>
+        <w:t xml:space="preserve"> projects writing HTML, CSS, JavaScript and jQuery based on provided designs to get web sites and web applications built within a team atmosphere.</w:t>
       </w:r>
     </w:p>
     <w:p>
@@ -627,6 +492,7 @@
           <w:numId w:val="28"/>
         </w:numPr>
         <w:spacing w:line="480" w:lineRule="auto"/>
+        <w:jc w:val="both"/>
         <w:rPr>
           <w:sz w:val="24"/>
         </w:rPr>
@@ -647,43 +513,16 @@
           <w:numId w:val="28"/>
         </w:numPr>
         <w:spacing w:line="480" w:lineRule="auto"/>
-        <w:rPr>
-          <w:sz w:val="24"/>
-        </w:rPr>
-      </w:pPr>
-      <w:r>
-        <w:rPr>
-          <w:sz w:val="24"/>
-        </w:rPr>
-        <w:t xml:space="preserve">Very good understanding of various databases like </w:t>
-      </w:r>
-      <w:proofErr w:type="spellStart"/>
-      <w:r>
-        <w:rPr>
-          <w:sz w:val="24"/>
-        </w:rPr>
-        <w:t>MySQL</w:t>
-      </w:r>
-      <w:proofErr w:type="spellEnd"/>
-      <w:r>
-        <w:rPr>
-          <w:sz w:val="24"/>
-        </w:rPr>
-        <w:t xml:space="preserve"> and </w:t>
-      </w:r>
-      <w:proofErr w:type="spellStart"/>
-      <w:r>
-        <w:rPr>
-          <w:sz w:val="24"/>
-        </w:rPr>
-        <w:t>MongoDb</w:t>
-      </w:r>
-      <w:proofErr w:type="spellEnd"/>
-      <w:r>
-        <w:rPr>
-          <w:sz w:val="24"/>
-        </w:rPr>
-        <w:t>.</w:t>
+        <w:jc w:val="both"/>
+        <w:rPr>
+          <w:sz w:val="24"/>
+        </w:rPr>
+      </w:pPr>
+      <w:r>
+        <w:rPr>
+          <w:sz w:val="24"/>
+        </w:rPr>
+        <w:t>Very good understanding of various databases like MySQL and MongoDb.</w:t>
       </w:r>
     </w:p>
     <w:p>
@@ -694,6 +533,7 @@
           <w:numId w:val="28"/>
         </w:numPr>
         <w:spacing w:line="480" w:lineRule="auto"/>
+        <w:jc w:val="both"/>
         <w:rPr>
           <w:sz w:val="24"/>
         </w:rPr>
@@ -713,6 +553,7 @@
           <w:numId w:val="28"/>
         </w:numPr>
         <w:spacing w:line="480" w:lineRule="auto"/>
+        <w:jc w:val="both"/>
         <w:rPr>
           <w:rFonts w:eastAsiaTheme="minorEastAsia"/>
           <w:sz w:val="24"/>
@@ -740,6 +581,7 @@
           <w:numId w:val="28"/>
         </w:numPr>
         <w:spacing w:line="480" w:lineRule="auto"/>
+        <w:jc w:val="both"/>
         <w:rPr>
           <w:sz w:val="24"/>
         </w:rPr>
@@ -777,6 +619,7 @@
           <w:numId w:val="28"/>
         </w:numPr>
         <w:spacing w:line="480" w:lineRule="auto"/>
+        <w:jc w:val="both"/>
         <w:rPr>
           <w:sz w:val="24"/>
         </w:rPr>
@@ -898,6 +741,13 @@
         </w:rPr>
         <w:t>CSS/CSS3, JavaScript, AJAX</w:t>
       </w:r>
+      <w:r>
+        <w:rPr>
+          <w:sz w:val="24"/>
+          <w:szCs w:val="24"/>
+        </w:rPr>
+        <w:t>, JSON</w:t>
+      </w:r>
     </w:p>
     <w:p>
       <w:pPr>
@@ -967,78 +817,56 @@
           <w:sz w:val="24"/>
           <w:szCs w:val="24"/>
         </w:rPr>
+        <w:t xml:space="preserve"> jQue</w:t>
+      </w:r>
+      <w:r>
+        <w:rPr>
+          <w:sz w:val="24"/>
+          <w:szCs w:val="24"/>
+        </w:rPr>
+        <w:t>ry, AngularJS, NodeJS</w:t>
+      </w:r>
+      <w:r>
+        <w:rPr>
+          <w:sz w:val="24"/>
+          <w:szCs w:val="24"/>
+        </w:rPr>
+        <w:t>, HandlebarsJS,</w:t>
+      </w:r>
+      <w:r>
+        <w:rPr>
+          <w:sz w:val="24"/>
+          <w:szCs w:val="24"/>
+        </w:rPr>
+        <w:t xml:space="preserve"> Underscore</w:t>
+      </w:r>
+      <w:r>
+        <w:rPr>
+          <w:sz w:val="24"/>
+          <w:szCs w:val="24"/>
+        </w:rPr>
+        <w:t>JS,</w:t>
+      </w:r>
+      <w:r>
+        <w:rPr>
+          <w:sz w:val="24"/>
+          <w:szCs w:val="24"/>
+        </w:rPr>
+        <w:t xml:space="preserve"> Lodash,</w:t>
+      </w:r>
+      <w:r>
+        <w:rPr>
+          <w:sz w:val="24"/>
+          <w:szCs w:val="24"/>
+        </w:rPr>
         <w:t xml:space="preserve"> </w:t>
       </w:r>
-      <w:proofErr w:type="spellStart"/>
-      <w:r>
-        <w:rPr>
-          <w:sz w:val="24"/>
-          <w:szCs w:val="24"/>
-        </w:rPr>
-        <w:t>jQue</w:t>
-      </w:r>
-      <w:r>
-        <w:rPr>
-          <w:sz w:val="24"/>
-          <w:szCs w:val="24"/>
-        </w:rPr>
-        <w:t>ry</w:t>
-      </w:r>
-      <w:proofErr w:type="spellEnd"/>
-      <w:r>
-        <w:rPr>
-          <w:sz w:val="24"/>
-          <w:szCs w:val="24"/>
-        </w:rPr>
-        <w:t xml:space="preserve">, </w:t>
-      </w:r>
-      <w:proofErr w:type="spellStart"/>
-      <w:r>
-        <w:rPr>
-          <w:sz w:val="24"/>
-          <w:szCs w:val="24"/>
-        </w:rPr>
-        <w:t>AngularJS</w:t>
-      </w:r>
-      <w:proofErr w:type="spellEnd"/>
-      <w:r>
-        <w:rPr>
-          <w:sz w:val="24"/>
-          <w:szCs w:val="24"/>
-        </w:rPr>
-        <w:t xml:space="preserve">, </w:t>
-      </w:r>
-      <w:proofErr w:type="spellStart"/>
-      <w:r>
-        <w:rPr>
-          <w:sz w:val="24"/>
-          <w:szCs w:val="24"/>
-        </w:rPr>
-        <w:t>NodeJS</w:t>
-      </w:r>
-      <w:proofErr w:type="spellEnd"/>
-      <w:r>
-        <w:rPr>
-          <w:sz w:val="24"/>
-          <w:szCs w:val="24"/>
-        </w:rPr>
-        <w:t xml:space="preserve">, </w:t>
-      </w:r>
-      <w:proofErr w:type="spellStart"/>
-      <w:r>
-        <w:rPr>
-          <w:sz w:val="24"/>
-          <w:szCs w:val="24"/>
-        </w:rPr>
-        <w:t>HandlebarsJS</w:t>
-      </w:r>
-      <w:proofErr w:type="spellEnd"/>
-      <w:r>
-        <w:rPr>
-          <w:sz w:val="24"/>
-          <w:szCs w:val="24"/>
-        </w:rPr>
-        <w:t>,</w:t>
+      <w:r>
+        <w:rPr>
+          <w:sz w:val="24"/>
+          <w:szCs w:val="24"/>
+        </w:rPr>
+        <w:t>D3.js,</w:t>
       </w:r>
       <w:r>
         <w:rPr>
@@ -1047,28 +875,19 @@
         </w:rPr>
         <w:t xml:space="preserve"> </w:t>
       </w:r>
-      <w:proofErr w:type="spellStart"/>
-      <w:r>
-        <w:rPr>
-          <w:sz w:val="24"/>
-          <w:szCs w:val="24"/>
-        </w:rPr>
-        <w:t>Underscore</w:t>
-      </w:r>
-      <w:r>
-        <w:rPr>
-          <w:sz w:val="24"/>
-          <w:szCs w:val="24"/>
-        </w:rPr>
-        <w:t>JS</w:t>
-      </w:r>
-      <w:proofErr w:type="spellEnd"/>
-      <w:r>
-        <w:rPr>
-          <w:sz w:val="24"/>
-          <w:szCs w:val="24"/>
-        </w:rPr>
-        <w:t>,</w:t>
+      <w:r>
+        <w:rPr>
+          <w:sz w:val="24"/>
+          <w:szCs w:val="24"/>
+        </w:rPr>
+        <w:t>Bootstrap,</w:t>
+      </w:r>
+      <w:r>
+        <w:rPr>
+          <w:sz w:val="24"/>
+          <w:szCs w:val="24"/>
+        </w:rPr>
+        <w:t xml:space="preserve"> jQuery Mobile,</w:t>
       </w:r>
       <w:r>
         <w:rPr>
@@ -1077,95 +896,12 @@
         </w:rPr>
         <w:t xml:space="preserve"> </w:t>
       </w:r>
-      <w:proofErr w:type="spellStart"/>
-      <w:r>
-        <w:rPr>
-          <w:sz w:val="24"/>
-          <w:szCs w:val="24"/>
-        </w:rPr>
-        <w:t>Lodash</w:t>
-      </w:r>
-      <w:proofErr w:type="spellEnd"/>
-      <w:r>
-        <w:rPr>
-          <w:sz w:val="24"/>
-          <w:szCs w:val="24"/>
-        </w:rPr>
-        <w:t>,</w:t>
-      </w:r>
-      <w:r>
-        <w:rPr>
-          <w:sz w:val="24"/>
-          <w:szCs w:val="24"/>
-        </w:rPr>
-        <w:t xml:space="preserve"> </w:t>
-      </w:r>
-      <w:r>
-        <w:rPr>
-          <w:sz w:val="24"/>
-          <w:szCs w:val="24"/>
-        </w:rPr>
-        <w:t>D3.js,</w:t>
-      </w:r>
-      <w:r>
-        <w:rPr>
-          <w:sz w:val="24"/>
-          <w:szCs w:val="24"/>
-        </w:rPr>
-        <w:t xml:space="preserve"> </w:t>
-      </w:r>
-      <w:r>
-        <w:rPr>
-          <w:sz w:val="24"/>
-          <w:szCs w:val="24"/>
-        </w:rPr>
-        <w:t>Bootstrap,</w:t>
-      </w:r>
-      <w:r>
-        <w:rPr>
-          <w:sz w:val="24"/>
-          <w:szCs w:val="24"/>
-        </w:rPr>
-        <w:t xml:space="preserve"> </w:t>
-      </w:r>
-      <w:proofErr w:type="spellStart"/>
-      <w:r>
-        <w:rPr>
-          <w:sz w:val="24"/>
-          <w:szCs w:val="24"/>
-        </w:rPr>
-        <w:t>jQuery</w:t>
-      </w:r>
-      <w:proofErr w:type="spellEnd"/>
-      <w:r>
-        <w:rPr>
-          <w:sz w:val="24"/>
-          <w:szCs w:val="24"/>
-        </w:rPr>
-        <w:t xml:space="preserve"> Mobile,</w:t>
-      </w:r>
-      <w:r>
-        <w:rPr>
-          <w:sz w:val="24"/>
-          <w:szCs w:val="24"/>
-        </w:rPr>
-        <w:t xml:space="preserve"> </w:t>
-      </w:r>
-      <w:proofErr w:type="spellStart"/>
-      <w:r>
-        <w:rPr>
-          <w:sz w:val="24"/>
-          <w:szCs w:val="24"/>
-        </w:rPr>
-        <w:t>PhoneGap</w:t>
-      </w:r>
-      <w:proofErr w:type="spellEnd"/>
-      <w:r>
-        <w:rPr>
-          <w:sz w:val="24"/>
-          <w:szCs w:val="24"/>
-        </w:rPr>
-        <w:t xml:space="preserve">, </w:t>
+      <w:r>
+        <w:rPr>
+          <w:sz w:val="24"/>
+          <w:szCs w:val="24"/>
+        </w:rPr>
+        <w:t xml:space="preserve">PhoneGap, </w:t>
       </w:r>
       <w:r>
         <w:rPr>
@@ -1204,40 +940,48 @@
           <w:sz w:val="24"/>
           <w:szCs w:val="24"/>
         </w:rPr>
-        <w:t xml:space="preserve"> </w:t>
-      </w:r>
-      <w:proofErr w:type="spellStart"/>
-      <w:r>
-        <w:rPr>
-          <w:sz w:val="24"/>
-          <w:szCs w:val="24"/>
-        </w:rPr>
-        <w:t>MySQ</w:t>
-      </w:r>
-      <w:r>
-        <w:rPr>
-          <w:sz w:val="24"/>
-          <w:szCs w:val="24"/>
-        </w:rPr>
-        <w:t>L</w:t>
-      </w:r>
-      <w:proofErr w:type="spellEnd"/>
-      <w:r>
-        <w:rPr>
-          <w:sz w:val="24"/>
-          <w:szCs w:val="24"/>
-        </w:rPr>
-        <w:t xml:space="preserve">, </w:t>
-      </w:r>
-      <w:proofErr w:type="spellStart"/>
-      <w:r>
-        <w:rPr>
-          <w:sz w:val="24"/>
-          <w:szCs w:val="24"/>
-        </w:rPr>
-        <w:t>MongoDb</w:t>
-      </w:r>
-      <w:proofErr w:type="spellEnd"/>
+        <w:t xml:space="preserve"> MySQ</w:t>
+      </w:r>
+      <w:r>
+        <w:rPr>
+          <w:sz w:val="24"/>
+          <w:szCs w:val="24"/>
+        </w:rPr>
+        <w:t>L, MongoDb</w:t>
+      </w:r>
+    </w:p>
+    <w:p>
+      <w:pPr>
+        <w:spacing w:line="360" w:lineRule="auto"/>
+        <w:jc w:val="both"/>
+        <w:rPr>
+          <w:sz w:val="24"/>
+          <w:szCs w:val="24"/>
+        </w:rPr>
+      </w:pPr>
+      <w:r>
+        <w:rPr>
+          <w:b/>
+          <w:sz w:val="24"/>
+          <w:szCs w:val="24"/>
+        </w:rPr>
+        <w:t>Version Control</w:t>
+      </w:r>
+      <w:r>
+        <w:rPr>
+          <w:b/>
+          <w:sz w:val="24"/>
+          <w:szCs w:val="24"/>
+        </w:rPr>
+        <w:t xml:space="preserve"> :</w:t>
+      </w:r>
+      <w:r>
+        <w:rPr>
+          <w:sz w:val="24"/>
+          <w:szCs w:val="24"/>
+        </w:rPr>
+        <w:t xml:space="preserve"> GIT, SVN</w:t>
+      </w:r>
     </w:p>
     <w:p>
       <w:pPr>
@@ -1577,23 +1321,7 @@
           <w:sz w:val="24"/>
           <w:szCs w:val="24"/>
         </w:rPr>
-        <w:t xml:space="preserve">terfaces using </w:t>
-      </w:r>
-      <w:proofErr w:type="spellStart"/>
-      <w:r>
-        <w:rPr>
-          <w:sz w:val="24"/>
-          <w:szCs w:val="24"/>
-        </w:rPr>
-        <w:t>AngularJS</w:t>
-      </w:r>
-      <w:proofErr w:type="spellEnd"/>
-      <w:r>
-        <w:rPr>
-          <w:sz w:val="24"/>
-          <w:szCs w:val="24"/>
-        </w:rPr>
-        <w:t xml:space="preserve">, </w:t>
+        <w:t xml:space="preserve">terfaces using AngularJS, </w:t>
       </w:r>
       <w:r>
         <w:rPr>
@@ -1646,7 +1374,7 @@
         <w:pStyle w:val="ListParagraph"/>
         <w:numPr>
           <w:ilvl w:val="0"/>
-          <w:numId w:val="24"/>
+          <w:numId w:val="31"/>
         </w:numPr>
         <w:spacing w:line="360" w:lineRule="auto"/>
         <w:jc w:val="both"/>
@@ -1666,7 +1394,7 @@
         <w:pStyle w:val="ListParagraph"/>
         <w:numPr>
           <w:ilvl w:val="0"/>
-          <w:numId w:val="24"/>
+          <w:numId w:val="31"/>
         </w:numPr>
         <w:spacing w:line="360" w:lineRule="auto"/>
         <w:jc w:val="both"/>
@@ -1679,21 +1407,7 @@
         <w:rPr>
           <w:sz w:val="24"/>
         </w:rPr>
-        <w:t xml:space="preserve">Worked on responsive web design &amp; single page applications using  </w:t>
-      </w:r>
-      <w:proofErr w:type="spellStart"/>
-      <w:r>
-        <w:rPr>
-          <w:sz w:val="24"/>
-        </w:rPr>
-        <w:t>AngularJS</w:t>
-      </w:r>
-      <w:proofErr w:type="spellEnd"/>
-      <w:r>
-        <w:rPr>
-          <w:sz w:val="24"/>
-        </w:rPr>
-        <w:t xml:space="preserve"> and Bootstrap. </w:t>
+        <w:t xml:space="preserve">Worked on responsive web design &amp; single page applications using  AngularJS and Bootstrap. </w:t>
       </w:r>
     </w:p>
     <w:p>
@@ -1701,7 +1415,7 @@
         <w:pStyle w:val="ListParagraph"/>
         <w:numPr>
           <w:ilvl w:val="0"/>
-          <w:numId w:val="24"/>
+          <w:numId w:val="31"/>
         </w:numPr>
         <w:spacing w:line="360" w:lineRule="auto"/>
         <w:jc w:val="both"/>
@@ -1722,69 +1436,19 @@
         <w:pStyle w:val="ListParagraph"/>
         <w:numPr>
           <w:ilvl w:val="0"/>
-          <w:numId w:val="24"/>
+          <w:numId w:val="31"/>
         </w:numPr>
-        <w:tabs>
-          <w:tab w:val="clear" w:pos="10800"/>
-        </w:tabs>
         <w:spacing w:line="360" w:lineRule="auto"/>
-        <w:contextualSpacing/>
         <w:jc w:val="both"/>
-      </w:pPr>
-      <w:r>
-        <w:rPr>
-          <w:sz w:val="24"/>
-        </w:rPr>
-        <w:t xml:space="preserve">Utilized </w:t>
-      </w:r>
-      <w:proofErr w:type="spellStart"/>
-      <w:r>
-        <w:rPr>
-          <w:sz w:val="24"/>
-        </w:rPr>
-        <w:t>AngularJS</w:t>
-      </w:r>
-      <w:proofErr w:type="spellEnd"/>
-      <w:r>
-        <w:rPr>
-          <w:sz w:val="24"/>
-        </w:rPr>
-        <w:t xml:space="preserve"> framework to bind HTML template(view</w:t>
-      </w:r>
-      <w:r>
-        <w:rPr>
-          <w:sz w:val="24"/>
-        </w:rPr>
-        <w:t>s) to JavaScript object(models)</w:t>
-      </w:r>
-      <w:r>
-        <w:rPr>
-          <w:sz w:val="24"/>
-        </w:rPr>
-        <w:t>.</w:t>
-      </w:r>
-      <w:r>
-        <w:t xml:space="preserve"> </w:t>
-      </w:r>
-      <w:r>
-        <w:rPr>
-          <w:sz w:val="24"/>
-        </w:rPr>
-        <w:t xml:space="preserve">Used </w:t>
-      </w:r>
-      <w:proofErr w:type="spellStart"/>
-      <w:r>
-        <w:rPr>
-          <w:sz w:val="24"/>
-        </w:rPr>
-        <w:t>AngularJS</w:t>
-      </w:r>
-      <w:proofErr w:type="spellEnd"/>
-      <w:r>
-        <w:rPr>
-          <w:sz w:val="24"/>
-        </w:rPr>
-        <w:t xml:space="preserve"> to structure the front end code and developed re-useable Directives. </w:t>
+        <w:rPr>
+          <w:sz w:val="24"/>
+        </w:rPr>
+      </w:pPr>
+      <w:r>
+        <w:rPr>
+          <w:sz w:val="24"/>
+        </w:rPr>
+        <w:t xml:space="preserve">Utilized AngularJS framework to bind HTML template(views) to JavaScript object(models). Used AngularJS to structure the front end code and developed re-useable Directives. </w:t>
       </w:r>
     </w:p>
     <w:p>
@@ -1792,13 +1456,9 @@
         <w:pStyle w:val="ListParagraph"/>
         <w:numPr>
           <w:ilvl w:val="0"/>
-          <w:numId w:val="24"/>
+          <w:numId w:val="31"/>
         </w:numPr>
-        <w:tabs>
-          <w:tab w:val="clear" w:pos="10800"/>
-        </w:tabs>
         <w:spacing w:line="360" w:lineRule="auto"/>
-        <w:contextualSpacing/>
         <w:jc w:val="both"/>
         <w:rPr>
           <w:sz w:val="24"/>
@@ -1808,49 +1468,7 @@
         <w:rPr>
           <w:sz w:val="24"/>
         </w:rPr>
-        <w:t xml:space="preserve">Applied multiple built-in Directives such as </w:t>
-      </w:r>
-      <w:proofErr w:type="spellStart"/>
-      <w:r>
-        <w:rPr>
-          <w:sz w:val="24"/>
-        </w:rPr>
-        <w:t>ng</w:t>
-      </w:r>
-      <w:proofErr w:type="spellEnd"/>
-      <w:r>
-        <w:rPr>
-          <w:sz w:val="24"/>
-        </w:rPr>
-        <w:t xml:space="preserve">-model, </w:t>
-      </w:r>
-      <w:proofErr w:type="spellStart"/>
-      <w:r>
-        <w:rPr>
-          <w:sz w:val="24"/>
-        </w:rPr>
-        <w:t>ng</w:t>
-      </w:r>
-      <w:proofErr w:type="spellEnd"/>
-      <w:r>
-        <w:rPr>
-          <w:sz w:val="24"/>
-        </w:rPr>
-        <w:t xml:space="preserve">-click into </w:t>
-      </w:r>
-      <w:proofErr w:type="spellStart"/>
-      <w:r>
-        <w:rPr>
-          <w:sz w:val="24"/>
-        </w:rPr>
-        <w:t>AngularJS</w:t>
-      </w:r>
-      <w:proofErr w:type="spellEnd"/>
-      <w:r>
-        <w:rPr>
-          <w:sz w:val="24"/>
-        </w:rPr>
-        <w:t xml:space="preserve"> application. </w:t>
+        <w:t xml:space="preserve">Applied multiple built-in Directives such as ng-model, ng-click into AngularJS application. </w:t>
       </w:r>
     </w:p>
     <w:p>
@@ -1858,13 +1476,9 @@
         <w:pStyle w:val="ListParagraph"/>
         <w:numPr>
           <w:ilvl w:val="0"/>
-          <w:numId w:val="24"/>
+          <w:numId w:val="31"/>
         </w:numPr>
-        <w:tabs>
-          <w:tab w:val="clear" w:pos="10800"/>
-        </w:tabs>
         <w:spacing w:line="360" w:lineRule="auto"/>
-        <w:contextualSpacing/>
         <w:jc w:val="both"/>
         <w:rPr>
           <w:sz w:val="24"/>
@@ -1882,7 +1496,7 @@
         <w:pStyle w:val="ListParagraph"/>
         <w:numPr>
           <w:ilvl w:val="0"/>
-          <w:numId w:val="24"/>
+          <w:numId w:val="31"/>
         </w:numPr>
         <w:spacing w:line="360" w:lineRule="auto"/>
         <w:jc w:val="both"/>
@@ -1896,7 +1510,21 @@
           <w:rFonts w:eastAsiaTheme="minorHAnsi"/>
           <w:sz w:val="24"/>
         </w:rPr>
-        <w:t>The application framework Bootstrap HTML/CSS/JavaScript are implemented in developing the dynamic applications which are responsive and attractive.</w:t>
+        <w:t>The application framework Bootstrap</w:t>
+      </w:r>
+      <w:r>
+        <w:rPr>
+          <w:rFonts w:eastAsiaTheme="minorHAnsi"/>
+          <w:sz w:val="24"/>
+        </w:rPr>
+        <w:t>,</w:t>
+      </w:r>
+      <w:r>
+        <w:rPr>
+          <w:rFonts w:eastAsiaTheme="minorHAnsi"/>
+          <w:sz w:val="24"/>
+        </w:rPr>
+        <w:t xml:space="preserve"> HTML/CSS/JavaScript are implemented in developing the dynamic applications which are responsive and attractive.</w:t>
       </w:r>
     </w:p>
     <w:p>
@@ -1904,13 +1532,9 @@
         <w:pStyle w:val="ListParagraph"/>
         <w:numPr>
           <w:ilvl w:val="0"/>
-          <w:numId w:val="24"/>
+          <w:numId w:val="31"/>
         </w:numPr>
-        <w:tabs>
-          <w:tab w:val="clear" w:pos="10800"/>
-        </w:tabs>
         <w:spacing w:line="360" w:lineRule="auto"/>
-        <w:contextualSpacing/>
         <w:jc w:val="both"/>
         <w:rPr>
           <w:sz w:val="24"/>
@@ -1928,21 +1552,20 @@
         <w:pStyle w:val="ListParagraph"/>
         <w:numPr>
           <w:ilvl w:val="0"/>
-          <w:numId w:val="24"/>
+          <w:numId w:val="31"/>
         </w:numPr>
         <w:spacing w:line="360" w:lineRule="auto"/>
         <w:jc w:val="both"/>
         <w:rPr>
-          <w:rFonts w:eastAsia="Calibri"/>
-          <w:sz w:val="24"/>
-        </w:rPr>
-      </w:pPr>
-      <w:r>
-        <w:rPr>
-          <w:rFonts w:eastAsia="Calibri"/>
-          <w:sz w:val="24"/>
-        </w:rPr>
-        <w:t>Created various web forms to get user input with client side validations.</w:t>
+          <w:sz w:val="24"/>
+        </w:rPr>
+      </w:pPr>
+      <w:r>
+        <w:rPr>
+          <w:rFonts w:eastAsiaTheme="minorHAnsi"/>
+          <w:sz w:val="24"/>
+        </w:rPr>
+        <w:t>Involved in implementation of RESTful web service APIs using AJAX calls and JSON as data exchanging tool.</w:t>
       </w:r>
     </w:p>
     <w:p>
@@ -1950,39 +1573,21 @@
         <w:pStyle w:val="ListParagraph"/>
         <w:numPr>
           <w:ilvl w:val="0"/>
-          <w:numId w:val="24"/>
+          <w:numId w:val="31"/>
         </w:numPr>
         <w:spacing w:line="360" w:lineRule="auto"/>
         <w:jc w:val="both"/>
         <w:rPr>
-          <w:sz w:val="24"/>
-        </w:rPr>
-      </w:pPr>
-      <w:r>
-        <w:rPr>
-          <w:sz w:val="24"/>
-        </w:rPr>
-        <w:t xml:space="preserve">Worked on </w:t>
-      </w:r>
-      <w:r>
-        <w:rPr>
-          <w:rFonts w:eastAsia="Cambria"/>
-          <w:sz w:val="24"/>
-        </w:rPr>
-        <w:t xml:space="preserve">SASS </w:t>
-      </w:r>
-      <w:r>
-        <w:rPr>
-          <w:rFonts w:eastAsia="Cambria"/>
-          <w:sz w:val="24"/>
-        </w:rPr>
-        <w:t>to manage CSS code</w:t>
-      </w:r>
-      <w:r>
-        <w:rPr>
-          <w:sz w:val="24"/>
-        </w:rPr>
-        <w:t>, also responsible for cross browser compatibility issues with layout and styles.</w:t>
+          <w:rFonts w:eastAsia="Calibri"/>
+          <w:sz w:val="24"/>
+        </w:rPr>
+      </w:pPr>
+      <w:r>
+        <w:rPr>
+          <w:rFonts w:eastAsia="Calibri"/>
+          <w:sz w:val="24"/>
+        </w:rPr>
+        <w:t>Created various web forms to get user input with client side validations.</w:t>
       </w:r>
     </w:p>
     <w:p>
@@ -1990,21 +1595,39 @@
         <w:pStyle w:val="ListParagraph"/>
         <w:numPr>
           <w:ilvl w:val="0"/>
-          <w:numId w:val="24"/>
+          <w:numId w:val="31"/>
         </w:numPr>
         <w:spacing w:line="360" w:lineRule="auto"/>
         <w:jc w:val="both"/>
         <w:rPr>
-          <w:rFonts w:eastAsiaTheme="minorHAnsi"/>
-          <w:sz w:val="24"/>
-        </w:rPr>
-      </w:pPr>
-      <w:r>
-        <w:rPr>
-          <w:rFonts w:eastAsiaTheme="minorHAnsi"/>
-          <w:sz w:val="24"/>
-        </w:rPr>
-        <w:t>Developed the web page code with high flexibility using the Document Object Model(DOM) i.e., removability and reinsertion of nodes is made easy.</w:t>
+          <w:sz w:val="24"/>
+        </w:rPr>
+      </w:pPr>
+      <w:r>
+        <w:rPr>
+          <w:sz w:val="24"/>
+        </w:rPr>
+        <w:t xml:space="preserve">Worked on </w:t>
+      </w:r>
+      <w:r>
+        <w:rPr>
+          <w:rFonts w:eastAsia="Cambria"/>
+          <w:sz w:val="24"/>
+        </w:rPr>
+        <w:t xml:space="preserve">SASS </w:t>
+      </w:r>
+      <w:r>
+        <w:rPr>
+          <w:rFonts w:eastAsia="Cambria"/>
+          <w:sz w:val="24"/>
+        </w:rPr>
+        <w:t>to manage CSS code</w:t>
+      </w:r>
+      <w:r>
+        <w:rPr>
+          <w:sz w:val="24"/>
+        </w:rPr>
+        <w:t>, also responsible for cross browser compatibility issues with layout and styles.</w:t>
       </w:r>
     </w:p>
     <w:p>
@@ -2012,7 +1635,7 @@
         <w:pStyle w:val="ListParagraph"/>
         <w:numPr>
           <w:ilvl w:val="0"/>
-          <w:numId w:val="24"/>
+          <w:numId w:val="31"/>
         </w:numPr>
         <w:spacing w:line="360" w:lineRule="auto"/>
         <w:jc w:val="both"/>
@@ -2027,7 +1650,7 @@
           <w:sz w:val="24"/>
         </w:rPr>
         <w:lastRenderedPageBreak/>
-        <w:t>Worked with the QA team in fixing the bugs, checking cross browser compatibility along with the onsite-offshore testing model.</w:t>
+        <w:t>Developed the web page code with high flexibility using the Document Object Model(DOM) i.e., removability and reinsertion of nodes is made easy.</w:t>
       </w:r>
     </w:p>
     <w:p>
@@ -2035,7 +1658,7 @@
         <w:pStyle w:val="ListParagraph"/>
         <w:numPr>
           <w:ilvl w:val="0"/>
-          <w:numId w:val="24"/>
+          <w:numId w:val="31"/>
         </w:numPr>
         <w:spacing w:line="360" w:lineRule="auto"/>
         <w:jc w:val="both"/>
@@ -2049,7 +1672,7 @@
           <w:rFonts w:eastAsiaTheme="minorHAnsi"/>
           <w:sz w:val="24"/>
         </w:rPr>
-        <w:t>Applied the knowledge of debugging the HTML and JavaScript codes using Firebug in Firefox and JS debugger in the Google Chrome Browsers.</w:t>
+        <w:t>Worked with the QA team in fixing the bugs, checking cross browser compatibility along with the onsite-offshore testing model.</w:t>
       </w:r>
     </w:p>
     <w:p>
@@ -2057,53 +1680,21 @@
         <w:pStyle w:val="ListParagraph"/>
         <w:numPr>
           <w:ilvl w:val="0"/>
-          <w:numId w:val="24"/>
+          <w:numId w:val="31"/>
         </w:numPr>
         <w:spacing w:line="360" w:lineRule="auto"/>
         <w:jc w:val="both"/>
         <w:rPr>
-          <w:sz w:val="24"/>
-        </w:rPr>
-      </w:pPr>
-      <w:r>
-        <w:rPr>
-          <w:sz w:val="24"/>
-        </w:rPr>
-        <w:t xml:space="preserve">On a side project, I also involved in building app based on </w:t>
-      </w:r>
-      <w:proofErr w:type="spellStart"/>
-      <w:r>
-        <w:rPr>
-          <w:sz w:val="24"/>
-        </w:rPr>
-        <w:t>jQuery</w:t>
-      </w:r>
-      <w:proofErr w:type="spellEnd"/>
-      <w:r>
-        <w:rPr>
-          <w:sz w:val="24"/>
-        </w:rPr>
-        <w:t xml:space="preserve"> Mobile and </w:t>
-      </w:r>
-      <w:proofErr w:type="spellStart"/>
-      <w:r>
-        <w:rPr>
-          <w:sz w:val="24"/>
-        </w:rPr>
-        <w:t>PhoneGap</w:t>
-      </w:r>
-      <w:proofErr w:type="spellEnd"/>
-      <w:r>
-        <w:rPr>
-          <w:sz w:val="24"/>
-        </w:rPr>
-        <w:t xml:space="preserve"> frameworks</w:t>
-      </w:r>
-      <w:r>
-        <w:rPr>
-          <w:sz w:val="24"/>
-        </w:rPr>
-        <w:t>.</w:t>
+          <w:rFonts w:eastAsiaTheme="minorHAnsi"/>
+          <w:sz w:val="24"/>
+        </w:rPr>
+      </w:pPr>
+      <w:r>
+        <w:rPr>
+          <w:rFonts w:eastAsiaTheme="minorHAnsi"/>
+          <w:sz w:val="24"/>
+        </w:rPr>
+        <w:t>Applied the knowledge of debugging the HTML and JavaScript codes using Firebug in Firefox and JS debugger in the Google Chrome Browsers.</w:t>
       </w:r>
     </w:p>
     <w:p>
@@ -2111,7 +1702,7 @@
         <w:pStyle w:val="ListParagraph"/>
         <w:numPr>
           <w:ilvl w:val="0"/>
-          <w:numId w:val="24"/>
+          <w:numId w:val="31"/>
         </w:numPr>
         <w:spacing w:line="360" w:lineRule="auto"/>
         <w:jc w:val="both"/>
@@ -2123,7 +1714,7 @@
         <w:rPr>
           <w:sz w:val="24"/>
         </w:rPr>
-        <w:t>Managed projects with Grunt task runner.</w:t>
+        <w:t>On a side project, I also involved in building app based on jQuery Mobile and PhoneGap frameworks.</w:t>
       </w:r>
     </w:p>
     <w:p>
@@ -2131,21 +1722,19 @@
         <w:pStyle w:val="ListParagraph"/>
         <w:numPr>
           <w:ilvl w:val="0"/>
-          <w:numId w:val="24"/>
+          <w:numId w:val="31"/>
         </w:numPr>
         <w:spacing w:line="360" w:lineRule="auto"/>
         <w:jc w:val="both"/>
         <w:rPr>
-          <w:rFonts w:eastAsiaTheme="minorHAnsi"/>
-          <w:sz w:val="24"/>
-        </w:rPr>
-      </w:pPr>
-      <w:r>
-        <w:rPr>
-          <w:rFonts w:eastAsiaTheme="minorHAnsi"/>
-          <w:sz w:val="24"/>
-        </w:rPr>
-        <w:t>Followed Agile SDLC methodologies also designing and developing at every stage of software development lifecycle (SDLC).</w:t>
+          <w:sz w:val="24"/>
+        </w:rPr>
+      </w:pPr>
+      <w:r>
+        <w:rPr>
+          <w:sz w:val="24"/>
+        </w:rPr>
+        <w:t>Managed projects with Grunt task runner.</w:t>
       </w:r>
     </w:p>
     <w:p>
@@ -2153,20 +1742,21 @@
         <w:pStyle w:val="ListParagraph"/>
         <w:numPr>
           <w:ilvl w:val="0"/>
-          <w:numId w:val="24"/>
+          <w:numId w:val="31"/>
         </w:numPr>
         <w:spacing w:line="360" w:lineRule="auto"/>
         <w:jc w:val="both"/>
         <w:rPr>
-          <w:sz w:val="24"/>
-        </w:rPr>
-      </w:pPr>
-      <w:r>
-        <w:rPr>
-          <w:rFonts w:eastAsia="Calibri"/>
-          <w:sz w:val="24"/>
-        </w:rPr>
-        <w:t>Worked closely with the programmers and graphic designers for project requirement and analysis.</w:t>
+          <w:rFonts w:eastAsiaTheme="minorHAnsi"/>
+          <w:sz w:val="24"/>
+        </w:rPr>
+      </w:pPr>
+      <w:r>
+        <w:rPr>
+          <w:rFonts w:eastAsiaTheme="minorHAnsi"/>
+          <w:sz w:val="24"/>
+        </w:rPr>
+        <w:t>Followed Agile SDLC methodologies also designing and developing at every stage of software development lifecycle (SDLC).</w:t>
       </w:r>
     </w:p>
     <w:p>
@@ -2174,15 +1764,20 @@
         <w:pStyle w:val="ListParagraph"/>
         <w:numPr>
           <w:ilvl w:val="0"/>
-          <w:numId w:val="0"/>
+          <w:numId w:val="31"/>
         </w:numPr>
-        <w:spacing w:line="276" w:lineRule="auto"/>
-        <w:ind w:left="720"/>
         <w:jc w:val="both"/>
         <w:rPr>
           <w:sz w:val="24"/>
         </w:rPr>
       </w:pPr>
+      <w:r>
+        <w:rPr>
+          <w:rFonts w:eastAsia="Calibri"/>
+          <w:sz w:val="24"/>
+        </w:rPr>
+        <w:t>Worked closely with the programmers and graphic designers for project requirement and analysis.</w:t>
+      </w:r>
     </w:p>
     <w:p>
       <w:pPr>
@@ -2194,31 +1789,40 @@
           <w:szCs w:val="24"/>
         </w:rPr>
       </w:pPr>
-      <w:r>
+    </w:p>
+    <w:p>
+      <w:pPr>
+        <w:spacing w:line="276" w:lineRule="auto"/>
+        <w:jc w:val="both"/>
         <w:rPr>
           <w:rFonts w:eastAsiaTheme="minorHAnsi"/>
           <w:sz w:val="24"/>
           <w:szCs w:val="24"/>
         </w:rPr>
+      </w:pPr>
+      <w:r>
+        <w:rPr>
+          <w:rFonts w:eastAsiaTheme="minorHAnsi"/>
+          <w:sz w:val="24"/>
+          <w:szCs w:val="24"/>
+        </w:rPr>
         <w:t xml:space="preserve">Environments: HTML5, CSS3, JavaScript, </w:t>
       </w:r>
-      <w:proofErr w:type="spellStart"/>
       <w:r>
         <w:rPr>
           <w:rFonts w:eastAsiaTheme="minorHAnsi"/>
           <w:sz w:val="24"/>
           <w:szCs w:val="24"/>
         </w:rPr>
-        <w:t>JQuery</w:t>
-      </w:r>
-      <w:proofErr w:type="spellEnd"/>
+        <w:t>j</w:t>
+      </w:r>
       <w:r>
         <w:rPr>
           <w:rFonts w:eastAsiaTheme="minorHAnsi"/>
           <w:sz w:val="24"/>
           <w:szCs w:val="24"/>
         </w:rPr>
-        <w:t>, AJAX, JSON, Bootstrap</w:t>
+        <w:t>Query, AJAX, JSON, Bootstrap</w:t>
       </w:r>
       <w:r>
         <w:rPr>
@@ -2226,7 +1830,7 @@
           <w:sz w:val="24"/>
           <w:szCs w:val="24"/>
         </w:rPr>
-        <w:t>, Angular J</w:t>
+        <w:t>, Angular</w:t>
       </w:r>
       <w:r>
         <w:rPr>
@@ -2234,25 +1838,23 @@
           <w:sz w:val="24"/>
           <w:szCs w:val="24"/>
         </w:rPr>
-        <w:t xml:space="preserve">S, </w:t>
-      </w:r>
-      <w:proofErr w:type="spellStart"/>
+        <w:t>J</w:t>
+      </w:r>
       <w:r>
         <w:rPr>
           <w:rFonts w:eastAsiaTheme="minorHAnsi"/>
           <w:sz w:val="24"/>
           <w:szCs w:val="24"/>
         </w:rPr>
-        <w:t>JQuery</w:t>
-      </w:r>
-      <w:proofErr w:type="spellEnd"/>
+        <w:t>S, JQuery Mobile</w:t>
+      </w:r>
       <w:r>
         <w:rPr>
           <w:rFonts w:eastAsiaTheme="minorHAnsi"/>
           <w:sz w:val="24"/>
           <w:szCs w:val="24"/>
         </w:rPr>
-        <w:t xml:space="preserve"> Mobile</w:t>
+        <w:t xml:space="preserve">, </w:t>
       </w:r>
       <w:r>
         <w:rPr>
@@ -2260,7 +1862,7 @@
           <w:sz w:val="24"/>
           <w:szCs w:val="24"/>
         </w:rPr>
-        <w:t xml:space="preserve">, </w:t>
+        <w:t>SASS</w:t>
       </w:r>
       <w:r>
         <w:rPr>
@@ -2268,7 +1870,7 @@
           <w:sz w:val="24"/>
           <w:szCs w:val="24"/>
         </w:rPr>
-        <w:t>SASS</w:t>
+        <w:t>,</w:t>
       </w:r>
       <w:r>
         <w:rPr>
@@ -2276,7 +1878,7 @@
           <w:sz w:val="24"/>
           <w:szCs w:val="24"/>
         </w:rPr>
-        <w:t>,</w:t>
+        <w:t xml:space="preserve"> Java,</w:t>
       </w:r>
       <w:r>
         <w:rPr>
@@ -2284,7 +1886,7 @@
           <w:sz w:val="24"/>
           <w:szCs w:val="24"/>
         </w:rPr>
-        <w:t xml:space="preserve"> Java,</w:t>
+        <w:t xml:space="preserve"> RESTful web services,</w:t>
       </w:r>
       <w:r>
         <w:rPr>
@@ -2316,25 +1918,7 @@
           <w:sz w:val="24"/>
           <w:szCs w:val="24"/>
         </w:rPr>
-        <w:t xml:space="preserve">, Grunt, </w:t>
-      </w:r>
-      <w:proofErr w:type="spellStart"/>
-      <w:r>
-        <w:rPr>
-          <w:rFonts w:eastAsiaTheme="minorHAnsi"/>
-          <w:sz w:val="24"/>
-          <w:szCs w:val="24"/>
-        </w:rPr>
-        <w:t>Jasmin</w:t>
-      </w:r>
-      <w:proofErr w:type="spellEnd"/>
-      <w:r>
-        <w:rPr>
-          <w:rFonts w:eastAsiaTheme="minorHAnsi"/>
-          <w:sz w:val="24"/>
-          <w:szCs w:val="24"/>
-        </w:rPr>
-        <w:t>, Agile.</w:t>
+        <w:t>, Grunt, Jasmin, Agile.</w:t>
       </w:r>
     </w:p>
     <w:p>
@@ -2355,19 +1939,6 @@
         <w:spacing w:line="276" w:lineRule="auto"/>
         <w:jc w:val="both"/>
         <w:rPr>
-          <w:rFonts w:cstheme="minorHAnsi"/>
-          <w:b/>
-          <w:color w:val="000000"/>
-          <w:sz w:val="24"/>
-          <w:szCs w:val="24"/>
-        </w:rPr>
-      </w:pPr>
-    </w:p>
-    <w:p>
-      <w:pPr>
-        <w:spacing w:line="276" w:lineRule="auto"/>
-        <w:jc w:val="both"/>
-        <w:rPr>
           <w:sz w:val="24"/>
           <w:szCs w:val="24"/>
         </w:rPr>
@@ -2490,23 +2061,7 @@
           <w:sz w:val="24"/>
           <w:szCs w:val="24"/>
         </w:rPr>
-        <w:t xml:space="preserve">pt, </w:t>
-      </w:r>
-      <w:proofErr w:type="spellStart"/>
-      <w:r>
-        <w:rPr>
-          <w:sz w:val="24"/>
-          <w:szCs w:val="24"/>
-        </w:rPr>
-        <w:t>jQuery</w:t>
-      </w:r>
-      <w:proofErr w:type="spellEnd"/>
-      <w:r>
-        <w:rPr>
-          <w:sz w:val="24"/>
-          <w:szCs w:val="24"/>
-        </w:rPr>
-        <w:t>, AJAX.</w:t>
+        <w:t>pt, jQuery, AJAX.</w:t>
       </w:r>
     </w:p>
     <w:p>
@@ -2524,7 +2079,7 @@
         <w:pStyle w:val="ListParagraph"/>
         <w:numPr>
           <w:ilvl w:val="0"/>
-          <w:numId w:val="25"/>
+          <w:numId w:val="32"/>
         </w:numPr>
         <w:spacing w:line="360" w:lineRule="auto"/>
         <w:jc w:val="both"/>
@@ -2544,13 +2099,19 @@
         </w:rPr>
         <w:t>.</w:t>
       </w:r>
+      <w:r>
+        <w:rPr>
+          <w:sz w:val="24"/>
+        </w:rPr>
+        <w:t xml:space="preserve">. </w:t>
+      </w:r>
     </w:p>
     <w:p>
       <w:pPr>
         <w:pStyle w:val="ListParagraph"/>
         <w:numPr>
           <w:ilvl w:val="0"/>
-          <w:numId w:val="25"/>
+          <w:numId w:val="32"/>
         </w:numPr>
         <w:spacing w:line="360" w:lineRule="auto"/>
         <w:jc w:val="both"/>
@@ -2562,7 +2123,31 @@
         <w:rPr>
           <w:sz w:val="24"/>
         </w:rPr>
-        <w:t xml:space="preserve">Converted old layouts to a very dynamic single page wizard like application. </w:t>
+        <w:t xml:space="preserve">Developing Front-end applications by using technologies </w:t>
+      </w:r>
+      <w:r>
+        <w:rPr>
+          <w:sz w:val="24"/>
+        </w:rPr>
+        <w:t>such as HTML, CSS, JavaScript, j</w:t>
+      </w:r>
+      <w:r>
+        <w:rPr>
+          <w:sz w:val="24"/>
+        </w:rPr>
+        <w:t>Query</w:t>
+      </w:r>
+      <w:r>
+        <w:rPr>
+          <w:sz w:val="24"/>
+        </w:rPr>
+        <w:t>, AngularJS</w:t>
+      </w:r>
+      <w:r>
+        <w:rPr>
+          <w:sz w:val="24"/>
+        </w:rPr>
+        <w:t xml:space="preserve"> that matches the requirements.</w:t>
       </w:r>
     </w:p>
     <w:p>
@@ -2570,7 +2155,7 @@
         <w:pStyle w:val="ListParagraph"/>
         <w:numPr>
           <w:ilvl w:val="0"/>
-          <w:numId w:val="25"/>
+          <w:numId w:val="32"/>
         </w:numPr>
         <w:spacing w:line="360" w:lineRule="auto"/>
         <w:jc w:val="both"/>
@@ -2582,47 +2167,19 @@
         <w:rPr>
           <w:sz w:val="24"/>
         </w:rPr>
-        <w:t xml:space="preserve">Developing Front-end applications by using technologies </w:t>
-      </w:r>
-      <w:r>
-        <w:rPr>
-          <w:sz w:val="24"/>
-        </w:rPr>
-        <w:t xml:space="preserve">such as HTML, CSS, JavaScript, </w:t>
-      </w:r>
-      <w:proofErr w:type="spellStart"/>
-      <w:r>
-        <w:rPr>
-          <w:sz w:val="24"/>
-        </w:rPr>
-        <w:t>j</w:t>
-      </w:r>
-      <w:r>
-        <w:rPr>
-          <w:sz w:val="24"/>
-        </w:rPr>
-        <w:t>Query</w:t>
-      </w:r>
-      <w:proofErr w:type="spellEnd"/>
-      <w:r>
-        <w:rPr>
-          <w:sz w:val="24"/>
-        </w:rPr>
-        <w:t xml:space="preserve">, </w:t>
-      </w:r>
-      <w:proofErr w:type="spellStart"/>
-      <w:r>
-        <w:rPr>
-          <w:sz w:val="24"/>
-        </w:rPr>
-        <w:t>AngularJS</w:t>
-      </w:r>
-      <w:proofErr w:type="spellEnd"/>
-      <w:r>
-        <w:rPr>
-          <w:sz w:val="24"/>
-        </w:rPr>
-        <w:t xml:space="preserve"> that matches the requirements.</w:t>
+        <w:t>Extensively coded User Interactive (UI) w</w:t>
+      </w:r>
+      <w:r>
+        <w:rPr>
+          <w:sz w:val="24"/>
+        </w:rPr>
+        <w:t>ith HTML/HTML5, CSS3, AJAX and j</w:t>
+      </w:r>
+      <w:r>
+        <w:rPr>
+          <w:sz w:val="24"/>
+        </w:rPr>
+        <w:t>Query.</w:t>
       </w:r>
     </w:p>
     <w:p>
@@ -2630,7 +2187,7 @@
         <w:pStyle w:val="ListParagraph"/>
         <w:numPr>
           <w:ilvl w:val="0"/>
-          <w:numId w:val="25"/>
+          <w:numId w:val="32"/>
         </w:numPr>
         <w:spacing w:line="360" w:lineRule="auto"/>
         <w:jc w:val="both"/>
@@ -2642,21 +2199,7 @@
         <w:rPr>
           <w:sz w:val="24"/>
         </w:rPr>
-        <w:t xml:space="preserve">Extensively coded User Interactive (UI) with HTML/HTML5, CSS3, AJAX and </w:t>
-      </w:r>
-      <w:proofErr w:type="spellStart"/>
-      <w:r>
-        <w:rPr>
-          <w:sz w:val="24"/>
-        </w:rPr>
-        <w:t>JQuery</w:t>
-      </w:r>
-      <w:proofErr w:type="spellEnd"/>
-      <w:r>
-        <w:rPr>
-          <w:sz w:val="24"/>
-        </w:rPr>
-        <w:t>.</w:t>
+        <w:t>Designed different front-end forms &amp; dynamic pages using CSS, HTML &amp; given functionality with JavaScript and new technologies like jQuery and AJAX.</w:t>
       </w:r>
     </w:p>
     <w:p>
@@ -2664,7 +2207,7 @@
         <w:pStyle w:val="ListParagraph"/>
         <w:numPr>
           <w:ilvl w:val="0"/>
-          <w:numId w:val="25"/>
+          <w:numId w:val="32"/>
         </w:numPr>
         <w:spacing w:line="360" w:lineRule="auto"/>
         <w:jc w:val="both"/>
@@ -2674,23 +2217,10 @@
       </w:pPr>
       <w:r>
         <w:rPr>
-          <w:sz w:val="24"/>
-        </w:rPr>
-        <w:t xml:space="preserve">Designed different front-end forms &amp; dynamic pages using CSS, HTML &amp; given functionality with JavaScript and new technologies like </w:t>
-      </w:r>
-      <w:proofErr w:type="spellStart"/>
-      <w:r>
-        <w:rPr>
-          <w:sz w:val="24"/>
-        </w:rPr>
-        <w:t>jQuery</w:t>
-      </w:r>
-      <w:proofErr w:type="spellEnd"/>
-      <w:r>
-        <w:rPr>
-          <w:sz w:val="24"/>
-        </w:rPr>
-        <w:t xml:space="preserve"> and AJAX.</w:t>
+          <w:rFonts w:eastAsiaTheme="minorHAnsi"/>
+          <w:sz w:val="24"/>
+        </w:rPr>
+        <w:t>Developed AJAX based applications and AJAX calls are implemented using jQuery library.</w:t>
       </w:r>
     </w:p>
     <w:p>
@@ -2698,7 +2228,7 @@
         <w:pStyle w:val="ListParagraph"/>
         <w:numPr>
           <w:ilvl w:val="0"/>
-          <w:numId w:val="25"/>
+          <w:numId w:val="32"/>
         </w:numPr>
         <w:spacing w:line="360" w:lineRule="auto"/>
         <w:jc w:val="both"/>
@@ -2708,26 +2238,9 @@
       </w:pPr>
       <w:r>
         <w:rPr>
-          <w:rFonts w:eastAsiaTheme="minorHAnsi"/>
-          <w:sz w:val="24"/>
-        </w:rPr>
-        <w:t xml:space="preserve">Developed AJAX based applications and AJAX calls are implemented using </w:t>
-      </w:r>
-      <w:proofErr w:type="spellStart"/>
-      <w:r>
-        <w:rPr>
-          <w:rFonts w:eastAsiaTheme="minorHAnsi"/>
-          <w:sz w:val="24"/>
-        </w:rPr>
-        <w:t>jQuery</w:t>
-      </w:r>
-      <w:proofErr w:type="spellEnd"/>
-      <w:r>
-        <w:rPr>
-          <w:rFonts w:eastAsiaTheme="minorHAnsi"/>
-          <w:sz w:val="24"/>
-        </w:rPr>
-        <w:t xml:space="preserve"> library.</w:t>
+          <w:sz w:val="24"/>
+        </w:rPr>
+        <w:t>Converted data from database into JSON format files and retrieve useful information using AJAX calls to display them on the browser.</w:t>
       </w:r>
     </w:p>
     <w:p>
@@ -2735,13 +2248,9 @@
         <w:pStyle w:val="ListParagraph"/>
         <w:numPr>
           <w:ilvl w:val="0"/>
-          <w:numId w:val="25"/>
+          <w:numId w:val="32"/>
         </w:numPr>
-        <w:tabs>
-          <w:tab w:val="clear" w:pos="10800"/>
-        </w:tabs>
         <w:spacing w:line="360" w:lineRule="auto"/>
-        <w:contextualSpacing/>
         <w:jc w:val="both"/>
         <w:rPr>
           <w:sz w:val="24"/>
@@ -2751,19 +2260,34 @@
         <w:rPr>
           <w:sz w:val="24"/>
         </w:rPr>
-        <w:t>Converted data</w:t>
-      </w:r>
-      <w:r>
-        <w:rPr>
-          <w:sz w:val="24"/>
-        </w:rPr>
-        <w:t xml:space="preserve"> from database into JSON </w:t>
-      </w:r>
-      <w:r>
-        <w:rPr>
-          <w:sz w:val="24"/>
-        </w:rPr>
-        <w:t>format files and retrieve useful information using AJAX calls to display them on the browser.</w:t>
+        <w:t>Used AJAX</w:t>
+      </w:r>
+      <w:r>
+        <w:rPr>
+          <w:sz w:val="24"/>
+        </w:rPr>
+        <w:t xml:space="preserve"> to refresh only certain section of the page and reduce the load on the web server. </w:t>
+      </w:r>
+      <w:r>
+        <w:rPr>
+          <w:rFonts w:eastAsiaTheme="minorHAnsi"/>
+          <w:sz w:val="24"/>
+        </w:rPr>
+        <w:t>Implemented performance measures to improve the loading of the website, using jQuery a</w:t>
+      </w:r>
+      <w:r>
+        <w:rPr>
+          <w:rFonts w:eastAsiaTheme="minorHAnsi"/>
+          <w:sz w:val="24"/>
+        </w:rPr>
+        <w:t>nd AJAX</w:t>
+      </w:r>
+      <w:r>
+        <w:rPr>
+          <w:rFonts w:eastAsiaTheme="minorHAnsi"/>
+          <w:sz w:val="24"/>
+        </w:rPr>
+        <w:t>, reducing the calls to the database server.</w:t>
       </w:r>
     </w:p>
     <w:p>
@@ -2771,46 +2295,21 @@
         <w:pStyle w:val="ListParagraph"/>
         <w:numPr>
           <w:ilvl w:val="0"/>
-          <w:numId w:val="25"/>
+          <w:numId w:val="32"/>
         </w:numPr>
-        <w:tabs>
-          <w:tab w:val="clear" w:pos="10800"/>
-        </w:tabs>
         <w:spacing w:line="360" w:lineRule="auto"/>
-        <w:contextualSpacing/>
         <w:jc w:val="both"/>
         <w:rPr>
-          <w:sz w:val="24"/>
-        </w:rPr>
-      </w:pPr>
-      <w:r>
-        <w:rPr>
-          <w:sz w:val="24"/>
-        </w:rPr>
-        <w:t xml:space="preserve">Used Ajax to refresh only certain section of the page and reduce the load on the web server. </w:t>
-      </w:r>
-      <w:r>
-        <w:rPr>
-          <w:rFonts w:eastAsiaTheme="minorHAnsi"/>
-          <w:sz w:val="24"/>
-        </w:rPr>
-        <w:t xml:space="preserve">Implemented performance measures to improve the loading of the website, using </w:t>
-      </w:r>
-      <w:proofErr w:type="spellStart"/>
-      <w:r>
-        <w:rPr>
-          <w:rFonts w:eastAsiaTheme="minorHAnsi"/>
-          <w:sz w:val="24"/>
-        </w:rPr>
-        <w:t>jQuery</w:t>
-      </w:r>
-      <w:proofErr w:type="spellEnd"/>
-      <w:r>
-        <w:rPr>
-          <w:rFonts w:eastAsiaTheme="minorHAnsi"/>
-          <w:sz w:val="24"/>
-        </w:rPr>
-        <w:t xml:space="preserve"> and Ajax, reducing the calls to the database server.</w:t>
+          <w:rFonts w:eastAsia="Arial Unicode MS"/>
+          <w:sz w:val="24"/>
+        </w:rPr>
+      </w:pPr>
+      <w:r>
+        <w:rPr>
+          <w:rFonts w:eastAsia="Arial Unicode MS"/>
+          <w:sz w:val="24"/>
+        </w:rPr>
+        <w:t>Worked with object oriented JavaScript for REST based web application</w:t>
       </w:r>
     </w:p>
     <w:p>
@@ -2818,13 +2317,9 @@
         <w:pStyle w:val="ListParagraph"/>
         <w:numPr>
           <w:ilvl w:val="0"/>
-          <w:numId w:val="25"/>
+          <w:numId w:val="32"/>
         </w:numPr>
-        <w:tabs>
-          <w:tab w:val="clear" w:pos="10800"/>
-        </w:tabs>
         <w:spacing w:line="360" w:lineRule="auto"/>
-        <w:contextualSpacing/>
         <w:jc w:val="both"/>
         <w:rPr>
           <w:sz w:val="24"/>
@@ -2866,7 +2361,7 @@
         <w:pStyle w:val="ListParagraph"/>
         <w:numPr>
           <w:ilvl w:val="0"/>
-          <w:numId w:val="25"/>
+          <w:numId w:val="32"/>
         </w:numPr>
         <w:spacing w:line="360" w:lineRule="auto"/>
         <w:jc w:val="both"/>
@@ -2885,21 +2380,7 @@
         <w:rPr>
           <w:sz w:val="24"/>
         </w:rPr>
-        <w:t xml:space="preserve"> on application that collects data from employee  and stored it into a </w:t>
-      </w:r>
-      <w:proofErr w:type="spellStart"/>
-      <w:r>
-        <w:rPr>
-          <w:sz w:val="24"/>
-        </w:rPr>
-        <w:t>MySql</w:t>
-      </w:r>
-      <w:proofErr w:type="spellEnd"/>
-      <w:r>
-        <w:rPr>
-          <w:sz w:val="24"/>
-        </w:rPr>
-        <w:t xml:space="preserve"> database. Buil</w:t>
+        <w:t xml:space="preserve"> on application that collects data from employee  and stored it into a MySql database. Buil</w:t>
       </w:r>
       <w:r>
         <w:rPr>
@@ -2911,21 +2392,7 @@
         <w:rPr>
           <w:sz w:val="24"/>
         </w:rPr>
-        <w:t xml:space="preserve">and </w:t>
-      </w:r>
-      <w:proofErr w:type="spellStart"/>
-      <w:r>
-        <w:rPr>
-          <w:sz w:val="24"/>
-        </w:rPr>
-        <w:t>MySql</w:t>
-      </w:r>
-      <w:proofErr w:type="spellEnd"/>
-      <w:r>
-        <w:rPr>
-          <w:sz w:val="24"/>
-        </w:rPr>
-        <w:t>.</w:t>
+        <w:t>and MySql.</w:t>
       </w:r>
     </w:p>
     <w:p>
@@ -2933,7 +2400,7 @@
         <w:pStyle w:val="ListParagraph"/>
         <w:numPr>
           <w:ilvl w:val="0"/>
-          <w:numId w:val="25"/>
+          <w:numId w:val="32"/>
         </w:numPr>
         <w:spacing w:line="360" w:lineRule="auto"/>
         <w:jc w:val="both"/>
@@ -2953,13 +2420,9 @@
         <w:pStyle w:val="ListParagraph"/>
         <w:numPr>
           <w:ilvl w:val="0"/>
-          <w:numId w:val="25"/>
+          <w:numId w:val="32"/>
         </w:numPr>
-        <w:tabs>
-          <w:tab w:val="clear" w:pos="10800"/>
-        </w:tabs>
         <w:spacing w:line="360" w:lineRule="auto"/>
-        <w:contextualSpacing/>
         <w:jc w:val="both"/>
         <w:rPr>
           <w:sz w:val="24"/>
@@ -2977,7 +2440,7 @@
         <w:pStyle w:val="ListParagraph"/>
         <w:numPr>
           <w:ilvl w:val="0"/>
-          <w:numId w:val="25"/>
+          <w:numId w:val="32"/>
         </w:numPr>
         <w:spacing w:line="360" w:lineRule="auto"/>
         <w:jc w:val="both"/>
@@ -3021,25 +2484,23 @@
           <w:sz w:val="24"/>
           <w:szCs w:val="24"/>
         </w:rPr>
-        <w:t xml:space="preserve">Environments: HTML 4.01/5, CSS3, JavaScript, </w:t>
-      </w:r>
-      <w:proofErr w:type="spellStart"/>
+        <w:t xml:space="preserve">Environments: </w:t>
+      </w:r>
       <w:r>
         <w:rPr>
           <w:rFonts w:eastAsiaTheme="minorHAnsi"/>
           <w:sz w:val="24"/>
           <w:szCs w:val="24"/>
         </w:rPr>
-        <w:t>JQuery</w:t>
-      </w:r>
-      <w:proofErr w:type="spellEnd"/>
+        <w:t>HTML 4.01/5, CSS3, JavaScript, j</w:t>
+      </w:r>
       <w:r>
         <w:rPr>
           <w:rFonts w:eastAsiaTheme="minorHAnsi"/>
           <w:sz w:val="24"/>
           <w:szCs w:val="24"/>
         </w:rPr>
-        <w:t>, AJAX, JSON, Bootstrap,</w:t>
+        <w:t>Query, AJAX, JSON, Bootstrap,</w:t>
       </w:r>
       <w:r>
         <w:rPr>
@@ -3047,85 +2508,32 @@
           <w:sz w:val="24"/>
           <w:szCs w:val="24"/>
         </w:rPr>
-        <w:t xml:space="preserve"> LESS, </w:t>
-      </w:r>
-      <w:proofErr w:type="spellStart"/>
+        <w:t xml:space="preserve"> LESS, HandelbarsJS, Lodash,</w:t>
+      </w:r>
       <w:r>
         <w:rPr>
           <w:rFonts w:eastAsiaTheme="minorHAnsi"/>
           <w:sz w:val="24"/>
           <w:szCs w:val="24"/>
         </w:rPr>
-        <w:t>HandelbarsJS</w:t>
-      </w:r>
-      <w:proofErr w:type="spellEnd"/>
+        <w:t xml:space="preserve"> RESTful web services,</w:t>
+      </w:r>
       <w:r>
         <w:rPr>
           <w:rFonts w:eastAsiaTheme="minorHAnsi"/>
           <w:sz w:val="24"/>
           <w:szCs w:val="24"/>
         </w:rPr>
-        <w:t xml:space="preserve">, </w:t>
-      </w:r>
-      <w:proofErr w:type="spellStart"/>
+        <w:t xml:space="preserve"> PHP, MySql, Sublime Text, Eclipse</w:t>
+      </w:r>
       <w:r>
         <w:rPr>
           <w:rFonts w:eastAsiaTheme="minorHAnsi"/>
           <w:sz w:val="24"/>
           <w:szCs w:val="24"/>
         </w:rPr>
-        <w:t>Lodash</w:t>
-      </w:r>
-      <w:proofErr w:type="spellEnd"/>
-      <w:r>
-        <w:rPr>
-          <w:rFonts w:eastAsiaTheme="minorHAnsi"/>
-          <w:sz w:val="24"/>
-          <w:szCs w:val="24"/>
-        </w:rPr>
-        <w:t xml:space="preserve">, PHP, </w:t>
-      </w:r>
-      <w:proofErr w:type="spellStart"/>
-      <w:r>
-        <w:rPr>
-          <w:rFonts w:eastAsiaTheme="minorHAnsi"/>
-          <w:sz w:val="24"/>
-          <w:szCs w:val="24"/>
-        </w:rPr>
-        <w:t>MySql</w:t>
-      </w:r>
-      <w:proofErr w:type="spellEnd"/>
-      <w:r>
-        <w:rPr>
-          <w:rFonts w:eastAsiaTheme="minorHAnsi"/>
-          <w:sz w:val="24"/>
-          <w:szCs w:val="24"/>
-        </w:rPr>
-        <w:t>, Sublime Text, Eclipse</w:t>
-      </w:r>
-      <w:r>
-        <w:rPr>
-          <w:rFonts w:eastAsiaTheme="minorHAnsi"/>
-          <w:sz w:val="24"/>
-          <w:szCs w:val="24"/>
-        </w:rPr>
         <w:t xml:space="preserve"> and Agile methodology.</w:t>
       </w:r>
-    </w:p>
-    <w:p>
-      <w:pPr>
-        <w:pStyle w:val="ListParagraph"/>
-        <w:numPr>
-          <w:ilvl w:val="0"/>
-          <w:numId w:val="0"/>
-        </w:numPr>
-        <w:spacing w:line="360" w:lineRule="auto"/>
-        <w:ind w:left="720"/>
-        <w:jc w:val="both"/>
-        <w:rPr>
-          <w:sz w:val="24"/>
-        </w:rPr>
-      </w:pPr>
     </w:p>
     <w:p>
       <w:pPr>
@@ -3276,46 +2684,28 @@
           <w:sz w:val="24"/>
           <w:szCs w:val="24"/>
         </w:rPr>
-        <w:t xml:space="preserve"> I worked on different projects like making a site dynamic with </w:t>
-      </w:r>
-      <w:proofErr w:type="spellStart"/>
-      <w:r>
-        <w:rPr>
-          <w:sz w:val="24"/>
-          <w:szCs w:val="24"/>
-        </w:rPr>
-        <w:t>jQuey</w:t>
-      </w:r>
-      <w:proofErr w:type="spellEnd"/>
-      <w:r>
-        <w:rPr>
-          <w:sz w:val="24"/>
-          <w:szCs w:val="24"/>
-        </w:rPr>
-        <w:t xml:space="preserve">, </w:t>
-      </w:r>
-      <w:proofErr w:type="spellStart"/>
-      <w:r>
-        <w:rPr>
-          <w:sz w:val="24"/>
-          <w:szCs w:val="24"/>
-        </w:rPr>
-        <w:t>Javascr</w:t>
-      </w:r>
-      <w:r>
-        <w:rPr>
-          <w:sz w:val="24"/>
-          <w:szCs w:val="24"/>
-        </w:rPr>
-        <w:t>ipt</w:t>
-      </w:r>
-      <w:proofErr w:type="spellEnd"/>
-      <w:r>
-        <w:rPr>
-          <w:sz w:val="24"/>
-          <w:szCs w:val="24"/>
-        </w:rPr>
-        <w:t>, AJAX, upgrading site appearance.</w:t>
+        <w:t xml:space="preserve"> I worked on different projects like making a site dynamic with jQuey, Javascr</w:t>
+      </w:r>
+      <w:r>
+        <w:rPr>
+          <w:sz w:val="24"/>
+          <w:szCs w:val="24"/>
+        </w:rPr>
+        <w:t>ipt, AJAX,</w:t>
+      </w:r>
+      <w:r>
+        <w:rPr>
+          <w:sz w:val="24"/>
+          <w:szCs w:val="24"/>
+        </w:rPr>
+        <w:t xml:space="preserve"> and</w:t>
+      </w:r>
+      <w:r>
+        <w:rPr>
+          <w:sz w:val="24"/>
+          <w:szCs w:val="24"/>
+        </w:rPr>
+        <w:t xml:space="preserve"> upgrading site appearance.</w:t>
       </w:r>
     </w:p>
     <w:p>
@@ -3347,7 +2737,6 @@
         </w:rPr>
         <w:t xml:space="preserve">Developed organization's Web site and all custom web applications using </w:t>
       </w:r>
-      <w:proofErr w:type="spellStart"/>
       <w:r>
         <w:rPr>
           <w:sz w:val="24"/>
@@ -3358,14 +2747,7 @@
         <w:rPr>
           <w:sz w:val="24"/>
         </w:rPr>
-        <w:t>Query</w:t>
-      </w:r>
-      <w:proofErr w:type="spellEnd"/>
-      <w:r>
-        <w:rPr>
-          <w:sz w:val="24"/>
-        </w:rPr>
-        <w:t>, JavaS</w:t>
+        <w:t>Query, JavaS</w:t>
       </w:r>
       <w:r>
         <w:rPr>
@@ -3399,23 +2781,21 @@
           <w:rFonts w:eastAsiaTheme="minorHAnsi"/>
           <w:sz w:val="24"/>
         </w:rPr>
-        <w:t xml:space="preserve">Extensively responsible for the productive design and development of the user interfacing screens using HTML, CSS, JavaScript, </w:t>
-      </w:r>
-      <w:proofErr w:type="spellStart"/>
+        <w:t>Extensively responsible for the productive design and development of the user interfacing screen</w:t>
+      </w:r>
       <w:r>
         <w:rPr>
           <w:rFonts w:eastAsiaTheme="minorHAnsi"/>
           <w:sz w:val="24"/>
         </w:rPr>
-        <w:t>JQuery</w:t>
-      </w:r>
-      <w:proofErr w:type="spellEnd"/>
+        <w:t>s using HTML, CSS, JavaScript, j</w:t>
+      </w:r>
       <w:r>
         <w:rPr>
           <w:rFonts w:eastAsiaTheme="minorHAnsi"/>
           <w:sz w:val="24"/>
         </w:rPr>
-        <w:t>, AJAX and JSON.</w:t>
+        <w:t>Query, AJAX and JSON.</w:t>
       </w:r>
     </w:p>
     <w:p>
@@ -3477,21 +2857,7 @@
         <w:rPr>
           <w:sz w:val="24"/>
         </w:rPr>
-        <w:t xml:space="preserve">Built a website using PHP, HTML and </w:t>
-      </w:r>
-      <w:proofErr w:type="spellStart"/>
-      <w:r>
-        <w:rPr>
-          <w:sz w:val="24"/>
-        </w:rPr>
-        <w:t>MySql</w:t>
-      </w:r>
-      <w:proofErr w:type="spellEnd"/>
-      <w:r>
-        <w:rPr>
-          <w:sz w:val="24"/>
-        </w:rPr>
-        <w:t xml:space="preserve"> to gi</w:t>
+        <w:t>Built a website using PHP, HTML and MySql to gi</w:t>
       </w:r>
       <w:r>
         <w:rPr>
@@ -3527,21 +2893,7 @@
         <w:rPr>
           <w:sz w:val="24"/>
         </w:rPr>
-        <w:t xml:space="preserve">Designed dynamic client-side JavaScript codes to build web forms and simulate process for web application, page navigation and form validation using </w:t>
-      </w:r>
-      <w:proofErr w:type="spellStart"/>
-      <w:r>
-        <w:rPr>
-          <w:sz w:val="24"/>
-        </w:rPr>
-        <w:t>jQuery</w:t>
-      </w:r>
-      <w:proofErr w:type="spellEnd"/>
-      <w:r>
-        <w:rPr>
-          <w:sz w:val="24"/>
-        </w:rPr>
-        <w:t xml:space="preserve"> and JavaScript. </w:t>
+        <w:t xml:space="preserve">Designed dynamic client-side JavaScript codes to build web forms and simulate process for web application, page navigation and form validation using jQuery and JavaScript. </w:t>
       </w:r>
     </w:p>
     <w:p>
@@ -3563,23 +2915,14 @@
           <w:rFonts w:eastAsiaTheme="minorHAnsi"/>
           <w:sz w:val="24"/>
         </w:rPr>
-        <w:t xml:space="preserve">Developed </w:t>
-      </w:r>
-      <w:proofErr w:type="spellStart"/>
+        <w:t>Developed j</w:t>
+      </w:r>
       <w:r>
         <w:rPr>
           <w:rFonts w:eastAsiaTheme="minorHAnsi"/>
           <w:sz w:val="24"/>
         </w:rPr>
-        <w:t>JQuery</w:t>
-      </w:r>
-      <w:proofErr w:type="spellEnd"/>
-      <w:r>
-        <w:rPr>
-          <w:rFonts w:eastAsiaTheme="minorHAnsi"/>
-          <w:sz w:val="24"/>
-        </w:rPr>
-        <w:t xml:space="preserve"> and JavaScript code extensively for operating Document Object Model(DOM) and style sheets.</w:t>
+        <w:t>Query and JavaScript code extensively for operating Document Object Model(DOM) and style sheets.</w:t>
       </w:r>
     </w:p>
     <w:p>
@@ -3629,6 +2972,25 @@
         </w:rPr>
         <w:t xml:space="preserve">Extensively tested the websites, identified the bugs using Firebug and fixed them. </w:t>
       </w:r>
+    </w:p>
+    <w:p>
+      <w:pPr>
+        <w:pStyle w:val="ListParagraph"/>
+        <w:numPr>
+          <w:ilvl w:val="0"/>
+          <w:numId w:val="0"/>
+        </w:numPr>
+        <w:tabs>
+          <w:tab w:val="clear" w:pos="10800"/>
+        </w:tabs>
+        <w:spacing w:line="360" w:lineRule="auto"/>
+        <w:ind w:left="720"/>
+        <w:contextualSpacing/>
+        <w:jc w:val="both"/>
+        <w:rPr>
+          <w:sz w:val="24"/>
+        </w:rPr>
+      </w:pPr>
     </w:p>
     <w:p>
       <w:pPr>
@@ -4187,6 +3549,119 @@
     </w:lvl>
   </w:abstractNum>
   <w:abstractNum w:abstractNumId="4">
+    <w:nsid w:val="0C9E3F13"/>
+    <w:multiLevelType w:val="hybridMultilevel"/>
+    <w:tmpl w:val="0FDA8630"/>
+    <w:lvl w:ilvl="0" w:tplc="04090009">
+      <w:start w:val="1"/>
+      <w:numFmt w:val="bullet"/>
+      <w:lvlText w:val=""/>
+      <w:lvlJc w:val="left"/>
+      <w:pPr>
+        <w:ind w:left="720" w:hanging="360"/>
+      </w:pPr>
+      <w:rPr>
+        <w:rFonts w:ascii="Wingdings" w:hAnsi="Wingdings" w:hint="default"/>
+      </w:rPr>
+    </w:lvl>
+    <w:lvl w:ilvl="1" w:tplc="04090003" w:tentative="1">
+      <w:start w:val="1"/>
+      <w:numFmt w:val="bullet"/>
+      <w:lvlText w:val="o"/>
+      <w:lvlJc w:val="left"/>
+      <w:pPr>
+        <w:ind w:left="1440" w:hanging="360"/>
+      </w:pPr>
+      <w:rPr>
+        <w:rFonts w:ascii="Courier New" w:hAnsi="Courier New" w:cs="Courier New" w:hint="default"/>
+      </w:rPr>
+    </w:lvl>
+    <w:lvl w:ilvl="2" w:tplc="04090005" w:tentative="1">
+      <w:start w:val="1"/>
+      <w:numFmt w:val="bullet"/>
+      <w:lvlText w:val=""/>
+      <w:lvlJc w:val="left"/>
+      <w:pPr>
+        <w:ind w:left="2160" w:hanging="360"/>
+      </w:pPr>
+      <w:rPr>
+        <w:rFonts w:ascii="Wingdings" w:hAnsi="Wingdings" w:hint="default"/>
+      </w:rPr>
+    </w:lvl>
+    <w:lvl w:ilvl="3" w:tplc="04090001" w:tentative="1">
+      <w:start w:val="1"/>
+      <w:numFmt w:val="bullet"/>
+      <w:lvlText w:val=""/>
+      <w:lvlJc w:val="left"/>
+      <w:pPr>
+        <w:ind w:left="2880" w:hanging="360"/>
+      </w:pPr>
+      <w:rPr>
+        <w:rFonts w:ascii="Symbol" w:hAnsi="Symbol" w:hint="default"/>
+      </w:rPr>
+    </w:lvl>
+    <w:lvl w:ilvl="4" w:tplc="04090003" w:tentative="1">
+      <w:start w:val="1"/>
+      <w:numFmt w:val="bullet"/>
+      <w:lvlText w:val="o"/>
+      <w:lvlJc w:val="left"/>
+      <w:pPr>
+        <w:ind w:left="3600" w:hanging="360"/>
+      </w:pPr>
+      <w:rPr>
+        <w:rFonts w:ascii="Courier New" w:hAnsi="Courier New" w:cs="Courier New" w:hint="default"/>
+      </w:rPr>
+    </w:lvl>
+    <w:lvl w:ilvl="5" w:tplc="04090005" w:tentative="1">
+      <w:start w:val="1"/>
+      <w:numFmt w:val="bullet"/>
+      <w:lvlText w:val=""/>
+      <w:lvlJc w:val="left"/>
+      <w:pPr>
+        <w:ind w:left="4320" w:hanging="360"/>
+      </w:pPr>
+      <w:rPr>
+        <w:rFonts w:ascii="Wingdings" w:hAnsi="Wingdings" w:hint="default"/>
+      </w:rPr>
+    </w:lvl>
+    <w:lvl w:ilvl="6" w:tplc="04090001" w:tentative="1">
+      <w:start w:val="1"/>
+      <w:numFmt w:val="bullet"/>
+      <w:lvlText w:val=""/>
+      <w:lvlJc w:val="left"/>
+      <w:pPr>
+        <w:ind w:left="5040" w:hanging="360"/>
+      </w:pPr>
+      <w:rPr>
+        <w:rFonts w:ascii="Symbol" w:hAnsi="Symbol" w:hint="default"/>
+      </w:rPr>
+    </w:lvl>
+    <w:lvl w:ilvl="7" w:tplc="04090003" w:tentative="1">
+      <w:start w:val="1"/>
+      <w:numFmt w:val="bullet"/>
+      <w:lvlText w:val="o"/>
+      <w:lvlJc w:val="left"/>
+      <w:pPr>
+        <w:ind w:left="5760" w:hanging="360"/>
+      </w:pPr>
+      <w:rPr>
+        <w:rFonts w:ascii="Courier New" w:hAnsi="Courier New" w:cs="Courier New" w:hint="default"/>
+      </w:rPr>
+    </w:lvl>
+    <w:lvl w:ilvl="8" w:tplc="04090005" w:tentative="1">
+      <w:start w:val="1"/>
+      <w:numFmt w:val="bullet"/>
+      <w:lvlText w:val=""/>
+      <w:lvlJc w:val="left"/>
+      <w:pPr>
+        <w:ind w:left="6480" w:hanging="360"/>
+      </w:pPr>
+      <w:rPr>
+        <w:rFonts w:ascii="Wingdings" w:hAnsi="Wingdings" w:hint="default"/>
+      </w:rPr>
+    </w:lvl>
+  </w:abstractNum>
+  <w:abstractNum w:abstractNumId="5">
     <w:nsid w:val="0D1C0E24"/>
     <w:multiLevelType w:val="hybridMultilevel"/>
     <w:tmpl w:val="34CE1BB2"/>
@@ -4299,7 +3774,7 @@
       </w:rPr>
     </w:lvl>
   </w:abstractNum>
-  <w:abstractNum w:abstractNumId="5">
+  <w:abstractNum w:abstractNumId="6">
     <w:nsid w:val="152B448A"/>
     <w:multiLevelType w:val="hybridMultilevel"/>
     <w:tmpl w:val="462ED036"/>
@@ -4412,7 +3887,7 @@
       </w:rPr>
     </w:lvl>
   </w:abstractNum>
-  <w:abstractNum w:abstractNumId="6">
+  <w:abstractNum w:abstractNumId="7">
     <w:nsid w:val="23801B78"/>
     <w:multiLevelType w:val="hybridMultilevel"/>
     <w:tmpl w:val="F106FA3A"/>
@@ -4525,7 +4000,7 @@
       </w:rPr>
     </w:lvl>
   </w:abstractNum>
-  <w:abstractNum w:abstractNumId="7">
+  <w:abstractNum w:abstractNumId="8">
     <w:nsid w:val="2A176863"/>
     <w:multiLevelType w:val="hybridMultilevel"/>
     <w:tmpl w:val="BBD42A60"/>
@@ -4638,7 +4113,7 @@
       </w:rPr>
     </w:lvl>
   </w:abstractNum>
-  <w:abstractNum w:abstractNumId="8">
+  <w:abstractNum w:abstractNumId="9">
     <w:nsid w:val="31C75B13"/>
     <w:multiLevelType w:val="hybridMultilevel"/>
     <w:tmpl w:val="33744DFC"/>
@@ -4751,7 +4226,7 @@
       </w:rPr>
     </w:lvl>
   </w:abstractNum>
-  <w:abstractNum w:abstractNumId="9">
+  <w:abstractNum w:abstractNumId="10">
     <w:nsid w:val="351A53F6"/>
     <w:multiLevelType w:val="hybridMultilevel"/>
     <w:tmpl w:val="AA480886"/>
@@ -4864,7 +4339,7 @@
       </w:rPr>
     </w:lvl>
   </w:abstractNum>
-  <w:abstractNum w:abstractNumId="10">
+  <w:abstractNum w:abstractNumId="11">
     <w:nsid w:val="3AF472E6"/>
     <w:multiLevelType w:val="hybridMultilevel"/>
     <w:tmpl w:val="6E88B682"/>
@@ -4977,7 +4452,7 @@
       </w:rPr>
     </w:lvl>
   </w:abstractNum>
-  <w:abstractNum w:abstractNumId="11">
+  <w:abstractNum w:abstractNumId="12">
     <w:nsid w:val="3BE04390"/>
     <w:multiLevelType w:val="hybridMultilevel"/>
     <w:tmpl w:val="00BA241E"/>
@@ -5090,7 +4565,7 @@
       </w:rPr>
     </w:lvl>
   </w:abstractNum>
-  <w:abstractNum w:abstractNumId="12">
+  <w:abstractNum w:abstractNumId="13">
     <w:nsid w:val="3F683092"/>
     <w:multiLevelType w:val="hybridMultilevel"/>
     <w:tmpl w:val="C356338A"/>
@@ -5202,7 +4677,7 @@
       </w:rPr>
     </w:lvl>
   </w:abstractNum>
-  <w:abstractNum w:abstractNumId="13">
+  <w:abstractNum w:abstractNumId="14">
     <w:nsid w:val="414412A5"/>
     <w:multiLevelType w:val="hybridMultilevel"/>
     <w:tmpl w:val="EF80C1B2"/>
@@ -5315,7 +4790,7 @@
       </w:rPr>
     </w:lvl>
   </w:abstractNum>
-  <w:abstractNum w:abstractNumId="14">
+  <w:abstractNum w:abstractNumId="15">
     <w:nsid w:val="44605378"/>
     <w:multiLevelType w:val="hybridMultilevel"/>
     <w:tmpl w:val="E8E0A14C"/>
@@ -5428,7 +4903,7 @@
       </w:rPr>
     </w:lvl>
   </w:abstractNum>
-  <w:abstractNum w:abstractNumId="15">
+  <w:abstractNum w:abstractNumId="16">
     <w:nsid w:val="45144BE5"/>
     <w:multiLevelType w:val="hybridMultilevel"/>
     <w:tmpl w:val="CF28A8A2"/>
@@ -5541,7 +5016,7 @@
       </w:rPr>
     </w:lvl>
   </w:abstractNum>
-  <w:abstractNum w:abstractNumId="16">
+  <w:abstractNum w:abstractNumId="17">
     <w:nsid w:val="47536F80"/>
     <w:multiLevelType w:val="hybridMultilevel"/>
     <w:tmpl w:val="9CD88952"/>
@@ -5654,7 +5129,7 @@
       </w:rPr>
     </w:lvl>
   </w:abstractNum>
-  <w:abstractNum w:abstractNumId="17">
+  <w:abstractNum w:abstractNumId="18">
     <w:nsid w:val="4A2235B6"/>
     <w:multiLevelType w:val="hybridMultilevel"/>
     <w:tmpl w:val="FAC873EE"/>
@@ -5767,7 +5242,7 @@
       </w:rPr>
     </w:lvl>
   </w:abstractNum>
-  <w:abstractNum w:abstractNumId="18">
+  <w:abstractNum w:abstractNumId="19">
     <w:nsid w:val="4C366BB1"/>
     <w:multiLevelType w:val="hybridMultilevel"/>
     <w:tmpl w:val="33B058D4"/>
@@ -5908,7 +5383,7 @@
       </w:rPr>
     </w:lvl>
   </w:abstractNum>
-  <w:abstractNum w:abstractNumId="19">
+  <w:abstractNum w:abstractNumId="20">
     <w:nsid w:val="5CD81483"/>
     <w:multiLevelType w:val="multilevel"/>
     <w:tmpl w:val="53FEC5DC"/>
@@ -6048,7 +5523,7 @@
       </w:rPr>
     </w:lvl>
   </w:abstractNum>
-  <w:abstractNum w:abstractNumId="20">
+  <w:abstractNum w:abstractNumId="21">
     <w:nsid w:val="61C0412F"/>
     <w:multiLevelType w:val="hybridMultilevel"/>
     <w:tmpl w:val="5B9612EC"/>
@@ -6161,7 +5636,7 @@
       </w:rPr>
     </w:lvl>
   </w:abstractNum>
-  <w:abstractNum w:abstractNumId="21">
+  <w:abstractNum w:abstractNumId="22">
     <w:nsid w:val="658F7A27"/>
     <w:multiLevelType w:val="hybridMultilevel"/>
     <w:tmpl w:val="F1943F3C"/>
@@ -6274,7 +5749,7 @@
       </w:rPr>
     </w:lvl>
   </w:abstractNum>
-  <w:abstractNum w:abstractNumId="22">
+  <w:abstractNum w:abstractNumId="23">
     <w:nsid w:val="70CA4C4F"/>
     <w:multiLevelType w:val="hybridMultilevel"/>
     <w:tmpl w:val="6CF46A4C"/>
@@ -6387,7 +5862,7 @@
       </w:rPr>
     </w:lvl>
   </w:abstractNum>
-  <w:abstractNum w:abstractNumId="23">
+  <w:abstractNum w:abstractNumId="24">
     <w:nsid w:val="74EA0342"/>
     <w:multiLevelType w:val="hybridMultilevel"/>
     <w:tmpl w:val="8A543854"/>
@@ -6500,7 +5975,233 @@
       </w:rPr>
     </w:lvl>
   </w:abstractNum>
-  <w:abstractNum w:abstractNumId="24">
+  <w:abstractNum w:abstractNumId="25">
+    <w:nsid w:val="763342CF"/>
+    <w:multiLevelType w:val="hybridMultilevel"/>
+    <w:tmpl w:val="87CE51FE"/>
+    <w:lvl w:ilvl="0" w:tplc="04090001">
+      <w:start w:val="1"/>
+      <w:numFmt w:val="bullet"/>
+      <w:lvlText w:val=""/>
+      <w:lvlJc w:val="left"/>
+      <w:pPr>
+        <w:ind w:left="720" w:hanging="360"/>
+      </w:pPr>
+      <w:rPr>
+        <w:rFonts w:ascii="Symbol" w:hAnsi="Symbol" w:hint="default"/>
+      </w:rPr>
+    </w:lvl>
+    <w:lvl w:ilvl="1" w:tplc="04090003">
+      <w:start w:val="1"/>
+      <w:numFmt w:val="bullet"/>
+      <w:lvlText w:val="o"/>
+      <w:lvlJc w:val="left"/>
+      <w:pPr>
+        <w:ind w:left="1440" w:hanging="360"/>
+      </w:pPr>
+      <w:rPr>
+        <w:rFonts w:ascii="Courier New" w:hAnsi="Courier New" w:cs="Courier New" w:hint="default"/>
+      </w:rPr>
+    </w:lvl>
+    <w:lvl w:ilvl="2" w:tplc="04090005" w:tentative="1">
+      <w:start w:val="1"/>
+      <w:numFmt w:val="bullet"/>
+      <w:lvlText w:val=""/>
+      <w:lvlJc w:val="left"/>
+      <w:pPr>
+        <w:ind w:left="2160" w:hanging="360"/>
+      </w:pPr>
+      <w:rPr>
+        <w:rFonts w:ascii="Wingdings" w:hAnsi="Wingdings" w:hint="default"/>
+      </w:rPr>
+    </w:lvl>
+    <w:lvl w:ilvl="3" w:tplc="04090001" w:tentative="1">
+      <w:start w:val="1"/>
+      <w:numFmt w:val="bullet"/>
+      <w:lvlText w:val=""/>
+      <w:lvlJc w:val="left"/>
+      <w:pPr>
+        <w:ind w:left="2880" w:hanging="360"/>
+      </w:pPr>
+      <w:rPr>
+        <w:rFonts w:ascii="Symbol" w:hAnsi="Symbol" w:hint="default"/>
+      </w:rPr>
+    </w:lvl>
+    <w:lvl w:ilvl="4" w:tplc="04090003" w:tentative="1">
+      <w:start w:val="1"/>
+      <w:numFmt w:val="bullet"/>
+      <w:lvlText w:val="o"/>
+      <w:lvlJc w:val="left"/>
+      <w:pPr>
+        <w:ind w:left="3600" w:hanging="360"/>
+      </w:pPr>
+      <w:rPr>
+        <w:rFonts w:ascii="Courier New" w:hAnsi="Courier New" w:cs="Courier New" w:hint="default"/>
+      </w:rPr>
+    </w:lvl>
+    <w:lvl w:ilvl="5" w:tplc="04090005" w:tentative="1">
+      <w:start w:val="1"/>
+      <w:numFmt w:val="bullet"/>
+      <w:lvlText w:val=""/>
+      <w:lvlJc w:val="left"/>
+      <w:pPr>
+        <w:ind w:left="4320" w:hanging="360"/>
+      </w:pPr>
+      <w:rPr>
+        <w:rFonts w:ascii="Wingdings" w:hAnsi="Wingdings" w:hint="default"/>
+      </w:rPr>
+    </w:lvl>
+    <w:lvl w:ilvl="6" w:tplc="04090001" w:tentative="1">
+      <w:start w:val="1"/>
+      <w:numFmt w:val="bullet"/>
+      <w:lvlText w:val=""/>
+      <w:lvlJc w:val="left"/>
+      <w:pPr>
+        <w:ind w:left="5040" w:hanging="360"/>
+      </w:pPr>
+      <w:rPr>
+        <w:rFonts w:ascii="Symbol" w:hAnsi="Symbol" w:hint="default"/>
+      </w:rPr>
+    </w:lvl>
+    <w:lvl w:ilvl="7" w:tplc="04090003" w:tentative="1">
+      <w:start w:val="1"/>
+      <w:numFmt w:val="bullet"/>
+      <w:lvlText w:val="o"/>
+      <w:lvlJc w:val="left"/>
+      <w:pPr>
+        <w:ind w:left="5760" w:hanging="360"/>
+      </w:pPr>
+      <w:rPr>
+        <w:rFonts w:ascii="Courier New" w:hAnsi="Courier New" w:cs="Courier New" w:hint="default"/>
+      </w:rPr>
+    </w:lvl>
+    <w:lvl w:ilvl="8" w:tplc="04090005" w:tentative="1">
+      <w:start w:val="1"/>
+      <w:numFmt w:val="bullet"/>
+      <w:lvlText w:val=""/>
+      <w:lvlJc w:val="left"/>
+      <w:pPr>
+        <w:ind w:left="6480" w:hanging="360"/>
+      </w:pPr>
+      <w:rPr>
+        <w:rFonts w:ascii="Wingdings" w:hAnsi="Wingdings" w:hint="default"/>
+      </w:rPr>
+    </w:lvl>
+  </w:abstractNum>
+  <w:abstractNum w:abstractNumId="26">
+    <w:nsid w:val="79201C5C"/>
+    <w:multiLevelType w:val="hybridMultilevel"/>
+    <w:tmpl w:val="6674F640"/>
+    <w:lvl w:ilvl="0" w:tplc="04090009">
+      <w:start w:val="1"/>
+      <w:numFmt w:val="bullet"/>
+      <w:lvlText w:val=""/>
+      <w:lvlJc w:val="left"/>
+      <w:pPr>
+        <w:ind w:left="720" w:hanging="360"/>
+      </w:pPr>
+      <w:rPr>
+        <w:rFonts w:ascii="Wingdings" w:hAnsi="Wingdings" w:hint="default"/>
+      </w:rPr>
+    </w:lvl>
+    <w:lvl w:ilvl="1" w:tplc="04090003" w:tentative="1">
+      <w:start w:val="1"/>
+      <w:numFmt w:val="bullet"/>
+      <w:lvlText w:val="o"/>
+      <w:lvlJc w:val="left"/>
+      <w:pPr>
+        <w:ind w:left="1440" w:hanging="360"/>
+      </w:pPr>
+      <w:rPr>
+        <w:rFonts w:ascii="Courier New" w:hAnsi="Courier New" w:cs="Courier New" w:hint="default"/>
+      </w:rPr>
+    </w:lvl>
+    <w:lvl w:ilvl="2" w:tplc="04090005" w:tentative="1">
+      <w:start w:val="1"/>
+      <w:numFmt w:val="bullet"/>
+      <w:lvlText w:val=""/>
+      <w:lvlJc w:val="left"/>
+      <w:pPr>
+        <w:ind w:left="2160" w:hanging="360"/>
+      </w:pPr>
+      <w:rPr>
+        <w:rFonts w:ascii="Wingdings" w:hAnsi="Wingdings" w:hint="default"/>
+      </w:rPr>
+    </w:lvl>
+    <w:lvl w:ilvl="3" w:tplc="04090001" w:tentative="1">
+      <w:start w:val="1"/>
+      <w:numFmt w:val="bullet"/>
+      <w:lvlText w:val=""/>
+      <w:lvlJc w:val="left"/>
+      <w:pPr>
+        <w:ind w:left="2880" w:hanging="360"/>
+      </w:pPr>
+      <w:rPr>
+        <w:rFonts w:ascii="Symbol" w:hAnsi="Symbol" w:hint="default"/>
+      </w:rPr>
+    </w:lvl>
+    <w:lvl w:ilvl="4" w:tplc="04090003" w:tentative="1">
+      <w:start w:val="1"/>
+      <w:numFmt w:val="bullet"/>
+      <w:lvlText w:val="o"/>
+      <w:lvlJc w:val="left"/>
+      <w:pPr>
+        <w:ind w:left="3600" w:hanging="360"/>
+      </w:pPr>
+      <w:rPr>
+        <w:rFonts w:ascii="Courier New" w:hAnsi="Courier New" w:cs="Courier New" w:hint="default"/>
+      </w:rPr>
+    </w:lvl>
+    <w:lvl w:ilvl="5" w:tplc="04090005" w:tentative="1">
+      <w:start w:val="1"/>
+      <w:numFmt w:val="bullet"/>
+      <w:lvlText w:val=""/>
+      <w:lvlJc w:val="left"/>
+      <w:pPr>
+        <w:ind w:left="4320" w:hanging="360"/>
+      </w:pPr>
+      <w:rPr>
+        <w:rFonts w:ascii="Wingdings" w:hAnsi="Wingdings" w:hint="default"/>
+      </w:rPr>
+    </w:lvl>
+    <w:lvl w:ilvl="6" w:tplc="04090001" w:tentative="1">
+      <w:start w:val="1"/>
+      <w:numFmt w:val="bullet"/>
+      <w:lvlText w:val=""/>
+      <w:lvlJc w:val="left"/>
+      <w:pPr>
+        <w:ind w:left="5040" w:hanging="360"/>
+      </w:pPr>
+      <w:rPr>
+        <w:rFonts w:ascii="Symbol" w:hAnsi="Symbol" w:hint="default"/>
+      </w:rPr>
+    </w:lvl>
+    <w:lvl w:ilvl="7" w:tplc="04090003" w:tentative="1">
+      <w:start w:val="1"/>
+      <w:numFmt w:val="bullet"/>
+      <w:lvlText w:val="o"/>
+      <w:lvlJc w:val="left"/>
+      <w:pPr>
+        <w:ind w:left="5760" w:hanging="360"/>
+      </w:pPr>
+      <w:rPr>
+        <w:rFonts w:ascii="Courier New" w:hAnsi="Courier New" w:cs="Courier New" w:hint="default"/>
+      </w:rPr>
+    </w:lvl>
+    <w:lvl w:ilvl="8" w:tplc="04090005" w:tentative="1">
+      <w:start w:val="1"/>
+      <w:numFmt w:val="bullet"/>
+      <w:lvlText w:val=""/>
+      <w:lvlJc w:val="left"/>
+      <w:pPr>
+        <w:ind w:left="6480" w:hanging="360"/>
+      </w:pPr>
+      <w:rPr>
+        <w:rFonts w:ascii="Wingdings" w:hAnsi="Wingdings" w:hint="default"/>
+      </w:rPr>
+    </w:lvl>
+  </w:abstractNum>
+  <w:abstractNum w:abstractNumId="27">
     <w:nsid w:val="7937749D"/>
     <w:multiLevelType w:val="hybridMultilevel"/>
     <w:tmpl w:val="1C962624"/>
@@ -6613,7 +6314,7 @@
       </w:rPr>
     </w:lvl>
   </w:abstractNum>
-  <w:abstractNum w:abstractNumId="25">
+  <w:abstractNum w:abstractNumId="28">
     <w:nsid w:val="7966179A"/>
     <w:multiLevelType w:val="hybridMultilevel"/>
     <w:tmpl w:val="30BAAD62"/>
@@ -6726,7 +6427,7 @@
       </w:rPr>
     </w:lvl>
   </w:abstractNum>
-  <w:abstractNum w:abstractNumId="26">
+  <w:abstractNum w:abstractNumId="29">
     <w:nsid w:val="7A2A5ECD"/>
     <w:multiLevelType w:val="hybridMultilevel"/>
     <w:tmpl w:val="6DC45FC2"/>
@@ -6839,7 +6540,7 @@
       </w:rPr>
     </w:lvl>
   </w:abstractNum>
-  <w:abstractNum w:abstractNumId="27">
+  <w:abstractNum w:abstractNumId="30">
     <w:nsid w:val="7D04517A"/>
     <w:multiLevelType w:val="hybridMultilevel"/>
     <w:tmpl w:val="D2243294"/>
@@ -6952,7 +6653,7 @@
       </w:rPr>
     </w:lvl>
   </w:abstractNum>
-  <w:abstractNum w:abstractNumId="28">
+  <w:abstractNum w:abstractNumId="31">
     <w:nsid w:val="7D9B7E42"/>
     <w:multiLevelType w:val="multilevel"/>
     <w:tmpl w:val="DF0ECD36"/>
@@ -7138,52 +6839,52 @@
     </w:lvl>
   </w:abstractNum>
   <w:num w:numId="1">
+    <w:abstractNumId w:val="19"/>
+  </w:num>
+  <w:num w:numId="2">
+    <w:abstractNumId w:val="31"/>
+  </w:num>
+  <w:num w:numId="3">
+    <w:abstractNumId w:val="24"/>
+  </w:num>
+  <w:num w:numId="4">
+    <w:abstractNumId w:val="5"/>
+  </w:num>
+  <w:num w:numId="5">
+    <w:abstractNumId w:val="14"/>
+  </w:num>
+  <w:num w:numId="6">
+    <w:abstractNumId w:val="17"/>
+  </w:num>
+  <w:num w:numId="7">
+    <w:abstractNumId w:val="7"/>
+  </w:num>
+  <w:num w:numId="8">
+    <w:abstractNumId w:val="30"/>
+  </w:num>
+  <w:num w:numId="9">
+    <w:abstractNumId w:val="8"/>
+  </w:num>
+  <w:num w:numId="10">
+    <w:abstractNumId w:val="20"/>
+  </w:num>
+  <w:num w:numId="11">
+    <w:abstractNumId w:val="23"/>
+  </w:num>
+  <w:num w:numId="12">
+    <w:abstractNumId w:val="21"/>
+  </w:num>
+  <w:num w:numId="13">
+    <w:abstractNumId w:val="9"/>
+  </w:num>
+  <w:num w:numId="14">
+    <w:abstractNumId w:val="28"/>
+  </w:num>
+  <w:num w:numId="15">
     <w:abstractNumId w:val="18"/>
   </w:num>
-  <w:num w:numId="2">
-    <w:abstractNumId w:val="28"/>
-  </w:num>
-  <w:num w:numId="3">
-    <w:abstractNumId w:val="23"/>
-  </w:num>
-  <w:num w:numId="4">
-    <w:abstractNumId w:val="4"/>
-  </w:num>
-  <w:num w:numId="5">
-    <w:abstractNumId w:val="13"/>
-  </w:num>
-  <w:num w:numId="6">
-    <w:abstractNumId w:val="16"/>
-  </w:num>
-  <w:num w:numId="7">
-    <w:abstractNumId w:val="6"/>
-  </w:num>
-  <w:num w:numId="8">
-    <w:abstractNumId w:val="27"/>
-  </w:num>
-  <w:num w:numId="9">
-    <w:abstractNumId w:val="7"/>
-  </w:num>
-  <w:num w:numId="10">
-    <w:abstractNumId w:val="19"/>
-  </w:num>
-  <w:num w:numId="11">
-    <w:abstractNumId w:val="22"/>
-  </w:num>
-  <w:num w:numId="12">
-    <w:abstractNumId w:val="20"/>
-  </w:num>
-  <w:num w:numId="13">
-    <w:abstractNumId w:val="8"/>
-  </w:num>
-  <w:num w:numId="14">
-    <w:abstractNumId w:val="25"/>
-  </w:num>
-  <w:num w:numId="15">
-    <w:abstractNumId w:val="17"/>
-  </w:num>
   <w:num w:numId="16">
-    <w:abstractNumId w:val="10"/>
+    <w:abstractNumId w:val="11"/>
   </w:num>
   <w:num w:numId="17">
     <w:abstractNumId w:val="1"/>
@@ -7195,34 +6896,43 @@
     <w:abstractNumId w:val="3"/>
   </w:num>
   <w:num w:numId="20">
-    <w:abstractNumId w:val="26"/>
+    <w:abstractNumId w:val="29"/>
   </w:num>
   <w:num w:numId="21">
+    <w:abstractNumId w:val="13"/>
+  </w:num>
+  <w:num w:numId="22">
     <w:abstractNumId w:val="12"/>
   </w:num>
-  <w:num w:numId="22">
-    <w:abstractNumId w:val="11"/>
-  </w:num>
   <w:num w:numId="23">
-    <w:abstractNumId w:val="24"/>
+    <w:abstractNumId w:val="27"/>
   </w:num>
   <w:num w:numId="24">
-    <w:abstractNumId w:val="5"/>
+    <w:abstractNumId w:val="6"/>
   </w:num>
   <w:num w:numId="25">
-    <w:abstractNumId w:val="15"/>
+    <w:abstractNumId w:val="16"/>
   </w:num>
   <w:num w:numId="26">
-    <w:abstractNumId w:val="9"/>
+    <w:abstractNumId w:val="10"/>
   </w:num>
   <w:num w:numId="27">
-    <w:abstractNumId w:val="21"/>
+    <w:abstractNumId w:val="22"/>
   </w:num>
   <w:num w:numId="28">
-    <w:abstractNumId w:val="14"/>
+    <w:abstractNumId w:val="15"/>
   </w:num>
   <w:num w:numId="29">
     <w:abstractNumId w:val="2"/>
+  </w:num>
+  <w:num w:numId="30">
+    <w:abstractNumId w:val="25"/>
+  </w:num>
+  <w:num w:numId="31">
+    <w:abstractNumId w:val="4"/>
+  </w:num>
+  <w:num w:numId="32">
+    <w:abstractNumId w:val="26"/>
   </w:num>
 </w:numbering>
 </file>

</xml_diff>